<commit_message>
delete, search, show, bao cao 26.12.2022
</commit_message>
<xml_diff>
--- a/BaoCao/PBL4-SyncFolder.docx
+++ b/BaoCao/PBL4-SyncFolder.docx
@@ -77,7 +77,6 @@
       <w:bookmarkStart w:id="1" w:name="_Toc493750862"/>
       <w:bookmarkStart w:id="2" w:name="_Toc504624775"/>
       <w:bookmarkStart w:id="3" w:name="_Toc90369522"/>
-      <w:bookmarkStart w:id="4" w:name="_Toc122639208"/>
       <w:r>
         <w:rPr>
           <w:noProof/>
@@ -146,7 +145,6 @@
       <w:bookmarkEnd w:id="1"/>
       <w:bookmarkEnd w:id="2"/>
       <w:bookmarkEnd w:id="3"/>
-      <w:bookmarkEnd w:id="4"/>
     </w:p>
     <w:p>
       <w:pPr>
@@ -553,35 +551,7 @@
         <w:rPr>
           <w:b/>
         </w:rPr>
-        <w:t xml:space="preserve"> </w:t>
-      </w:r>
-      <w:proofErr w:type="spellStart"/>
-      <w:r>
-        <w:rPr>
-          <w:b/>
-        </w:rPr>
-        <w:t>Thế</w:t>
-      </w:r>
-      <w:proofErr w:type="spellEnd"/>
-      <w:r>
-        <w:rPr>
-          <w:b/>
-        </w:rPr>
-        <w:t xml:space="preserve"> </w:t>
-      </w:r>
-      <w:proofErr w:type="spellStart"/>
-      <w:r>
-        <w:rPr>
-          <w:b/>
-        </w:rPr>
-        <w:t>Xuân</w:t>
-      </w:r>
-      <w:proofErr w:type="spellEnd"/>
-      <w:r>
-        <w:rPr>
-          <w:b/>
-        </w:rPr>
-        <w:t xml:space="preserve"> Ly</w:t>
+        <w:t xml:space="preserve"> Thế Xuân Ly</w:t>
       </w:r>
     </w:p>
     <w:p>
@@ -602,19 +572,11 @@
           <w:lang w:val="vi-VN"/>
         </w:rPr>
       </w:pPr>
-      <w:proofErr w:type="spellStart"/>
       <w:r>
         <w:rPr>
           <w:b/>
         </w:rPr>
-        <w:t>Đà</w:t>
-      </w:r>
-      <w:proofErr w:type="spellEnd"/>
-      <w:r>
-        <w:rPr>
-          <w:b/>
-        </w:rPr>
-        <w:t xml:space="preserve"> </w:t>
+        <w:t xml:space="preserve">Đà </w:t>
       </w:r>
       <w:proofErr w:type="spellStart"/>
       <w:r>
@@ -676,12 +638,12 @@
       <w:pPr>
         <w:pStyle w:val="Title"/>
       </w:pPr>
-      <w:bookmarkStart w:id="5" w:name="_Toc122639209"/>
+      <w:bookmarkStart w:id="4" w:name="_Toc122964514"/>
       <w:r>
         <w:lastRenderedPageBreak/>
         <w:t>MỤC LỤC</w:t>
       </w:r>
-      <w:bookmarkEnd w:id="5"/>
+      <w:bookmarkEnd w:id="4"/>
     </w:p>
     <w:p>
       <w:pPr>
@@ -702,7 +664,14 @@
       <w:r>
         <w:fldChar w:fldCharType="separate"/>
       </w:r>
-      <w:hyperlink w:anchor="_Toc122639208" w:history="1">
+      <w:hyperlink w:anchor="_Toc122964514" w:history="1">
+        <w:r>
+          <w:rPr>
+            <w:rStyle w:val="Hyperlink"/>
+            <w:noProof/>
+          </w:rPr>
+          <w:t>MỤC LỤC</w:t>
+        </w:r>
         <w:r>
           <w:rPr>
             <w:noProof/>
@@ -722,7 +691,7 @@
             <w:noProof/>
             <w:webHidden/>
           </w:rPr>
-          <w:instrText xml:space="preserve"> PAGEREF _Toc122639208 \h </w:instrText>
+          <w:instrText xml:space="preserve"> PAGEREF _Toc122964514 \h </w:instrText>
         </w:r>
         <w:r>
           <w:rPr>
@@ -742,7 +711,7 @@
             <w:noProof/>
             <w:webHidden/>
           </w:rPr>
-          <w:t>1</w:t>
+          <w:t>2</w:t>
         </w:r>
         <w:r>
           <w:rPr>
@@ -763,13 +732,13 @@
           <w:szCs w:val="22"/>
         </w:rPr>
       </w:pPr>
-      <w:hyperlink w:anchor="_Toc122639209" w:history="1">
+      <w:hyperlink w:anchor="_Toc122964515" w:history="1">
         <w:r>
           <w:rPr>
             <w:rStyle w:val="Hyperlink"/>
             <w:noProof/>
           </w:rPr>
-          <w:t>MỤC LỤC</w:t>
+          <w:t>DANH SÁCH HÌNH VẼ</w:t>
         </w:r>
         <w:r>
           <w:rPr>
@@ -790,7 +759,7 @@
             <w:noProof/>
             <w:webHidden/>
           </w:rPr>
-          <w:instrText xml:space="preserve"> PAGEREF _Toc122639209 \h </w:instrText>
+          <w:instrText xml:space="preserve"> PAGEREF _Toc122964515 \h </w:instrText>
         </w:r>
         <w:r>
           <w:rPr>
@@ -810,7 +779,7 @@
             <w:noProof/>
             <w:webHidden/>
           </w:rPr>
-          <w:t>2</w:t>
+          <w:t>3</w:t>
         </w:r>
         <w:r>
           <w:rPr>
@@ -831,13 +800,13 @@
           <w:szCs w:val="22"/>
         </w:rPr>
       </w:pPr>
-      <w:hyperlink w:anchor="_Toc122639210" w:history="1">
+      <w:hyperlink w:anchor="_Toc122964516" w:history="1">
         <w:r>
           <w:rPr>
             <w:rStyle w:val="Hyperlink"/>
             <w:noProof/>
           </w:rPr>
-          <w:t>DANH SÁCH HÌNH VẼ</w:t>
+          <w:t>DANH SÁCH BẢNG BIỂU</w:t>
         </w:r>
         <w:r>
           <w:rPr>
@@ -858,7 +827,7 @@
             <w:noProof/>
             <w:webHidden/>
           </w:rPr>
-          <w:instrText xml:space="preserve"> PAGEREF _Toc122639210 \h </w:instrText>
+          <w:instrText xml:space="preserve"> PAGEREF _Toc122964516 \h </w:instrText>
         </w:r>
         <w:r>
           <w:rPr>
@@ -878,7 +847,7 @@
             <w:noProof/>
             <w:webHidden/>
           </w:rPr>
-          <w:t>3</w:t>
+          <w:t>4</w:t>
         </w:r>
         <w:r>
           <w:rPr>
@@ -899,13 +868,13 @@
           <w:szCs w:val="22"/>
         </w:rPr>
       </w:pPr>
-      <w:hyperlink w:anchor="_Toc122639211" w:history="1">
+      <w:hyperlink w:anchor="_Toc122964517" w:history="1">
         <w:r>
           <w:rPr>
             <w:rStyle w:val="Hyperlink"/>
             <w:noProof/>
           </w:rPr>
-          <w:t>DANH SÁCH BẢNG BIỂU</w:t>
+          <w:t>DANH SÁCH CÁC TỪ VIẾT TẮT</w:t>
         </w:r>
         <w:r>
           <w:rPr>
@@ -926,7 +895,7 @@
             <w:noProof/>
             <w:webHidden/>
           </w:rPr>
-          <w:instrText xml:space="preserve"> PAGEREF _Toc122639211 \h </w:instrText>
+          <w:instrText xml:space="preserve"> PAGEREF _Toc122964517 \h </w:instrText>
         </w:r>
         <w:r>
           <w:rPr>
@@ -946,7 +915,7 @@
             <w:noProof/>
             <w:webHidden/>
           </w:rPr>
-          <w:t>4</w:t>
+          <w:t>5</w:t>
         </w:r>
         <w:r>
           <w:rPr>
@@ -967,13 +936,13 @@
           <w:szCs w:val="22"/>
         </w:rPr>
       </w:pPr>
-      <w:hyperlink w:anchor="_Toc122639212" w:history="1">
+      <w:hyperlink w:anchor="_Toc122964518" w:history="1">
         <w:r>
           <w:rPr>
             <w:rStyle w:val="Hyperlink"/>
             <w:noProof/>
           </w:rPr>
-          <w:t>DANH SÁCH CÁC TỪ VIẾT TẮT</w:t>
+          <w:t>MỞ ĐẦU (GIỚI THIỆU ĐỀ TÀI)</w:t>
         </w:r>
         <w:r>
           <w:rPr>
@@ -994,7 +963,7 @@
             <w:noProof/>
             <w:webHidden/>
           </w:rPr>
-          <w:instrText xml:space="preserve"> PAGEREF _Toc122639212 \h </w:instrText>
+          <w:instrText xml:space="preserve"> PAGEREF _Toc122964518 \h </w:instrText>
         </w:r>
         <w:r>
           <w:rPr>
@@ -1014,7 +983,7 @@
             <w:noProof/>
             <w:webHidden/>
           </w:rPr>
-          <w:t>5</w:t>
+          <w:t>6</w:t>
         </w:r>
         <w:r>
           <w:rPr>
@@ -1035,13 +1004,13 @@
           <w:szCs w:val="22"/>
         </w:rPr>
       </w:pPr>
-      <w:hyperlink w:anchor="_Toc122639213" w:history="1">
+      <w:hyperlink w:anchor="_Toc122964519" w:history="1">
         <w:r>
           <w:rPr>
             <w:rStyle w:val="Hyperlink"/>
             <w:noProof/>
           </w:rPr>
-          <w:t>MỞ ĐẦU (GIỚI THIỆU ĐỀ TÀI)</w:t>
+          <w:t>CHƯƠNG 1. CƠ SỞ LÝ THUYẾT</w:t>
         </w:r>
         <w:r>
           <w:rPr>
@@ -1062,7 +1031,7 @@
             <w:noProof/>
             <w:webHidden/>
           </w:rPr>
-          <w:instrText xml:space="preserve"> PAGEREF _Toc122639213 \h </w:instrText>
+          <w:instrText xml:space="preserve"> PAGEREF _Toc122964519 \h </w:instrText>
         </w:r>
         <w:r>
           <w:rPr>
@@ -1095,7 +1064,10 @@
     </w:p>
     <w:p>
       <w:pPr>
-        <w:pStyle w:val="TOC1"/>
+        <w:pStyle w:val="TOC2"/>
+        <w:tabs>
+          <w:tab w:val="left" w:pos="1540"/>
+        </w:tabs>
         <w:rPr>
           <w:rFonts w:asciiTheme="minorHAnsi" w:eastAsiaTheme="minorEastAsia" w:hAnsiTheme="minorHAnsi" w:cstheme="minorBidi"/>
           <w:noProof/>
@@ -1103,23 +1075,39 @@
           <w:szCs w:val="22"/>
         </w:rPr>
       </w:pPr>
-      <w:hyperlink w:anchor="_Toc122639214" w:history="1">
+      <w:hyperlink w:anchor="_Toc122964520" w:history="1">
         <w:r>
           <w:rPr>
             <w:rStyle w:val="Hyperlink"/>
             <w:noProof/>
           </w:rPr>
-          <w:t>CHƯƠNG 1. CƠ SỞ LÝ THUYẾT</w:t>
-        </w:r>
-        <w:r>
-          <w:rPr>
-            <w:noProof/>
-            <w:webHidden/>
+          <w:t>1.1.</w:t>
+        </w:r>
+        <w:r>
+          <w:rPr>
+            <w:rFonts w:asciiTheme="minorHAnsi" w:eastAsiaTheme="minorEastAsia" w:hAnsiTheme="minorHAnsi" w:cstheme="minorBidi"/>
+            <w:noProof/>
+            <w:sz w:val="22"/>
+            <w:szCs w:val="22"/>
           </w:rPr>
           <w:tab/>
         </w:r>
         <w:r>
           <w:rPr>
+            <w:rStyle w:val="Hyperlink"/>
+            <w:noProof/>
+          </w:rPr>
+          <w:t>Nêu vấn đề</w:t>
+        </w:r>
+        <w:r>
+          <w:rPr>
+            <w:noProof/>
+            <w:webHidden/>
+          </w:rPr>
+          <w:tab/>
+        </w:r>
+        <w:r>
+          <w:rPr>
             <w:noProof/>
             <w:webHidden/>
           </w:rPr>
@@ -1130,7 +1118,181 @@
             <w:noProof/>
             <w:webHidden/>
           </w:rPr>
-          <w:instrText xml:space="preserve"> PAGEREF _Toc122639214 \h </w:instrText>
+          <w:instrText xml:space="preserve"> PAGEREF _Toc122964520 \h </w:instrText>
+        </w:r>
+        <w:r>
+          <w:rPr>
+            <w:noProof/>
+            <w:webHidden/>
+          </w:rPr>
+        </w:r>
+        <w:r>
+          <w:rPr>
+            <w:noProof/>
+            <w:webHidden/>
+          </w:rPr>
+          <w:fldChar w:fldCharType="separate"/>
+        </w:r>
+        <w:r>
+          <w:rPr>
+            <w:noProof/>
+            <w:webHidden/>
+          </w:rPr>
+          <w:t>6</w:t>
+        </w:r>
+        <w:r>
+          <w:rPr>
+            <w:noProof/>
+            <w:webHidden/>
+          </w:rPr>
+          <w:fldChar w:fldCharType="end"/>
+        </w:r>
+      </w:hyperlink>
+    </w:p>
+    <w:p>
+      <w:pPr>
+        <w:pStyle w:val="TOC3"/>
+        <w:tabs>
+          <w:tab w:val="left" w:pos="1892"/>
+        </w:tabs>
+        <w:rPr>
+          <w:rFonts w:asciiTheme="minorHAnsi" w:eastAsiaTheme="minorEastAsia" w:hAnsiTheme="minorHAnsi" w:cstheme="minorBidi"/>
+          <w:noProof/>
+          <w:sz w:val="22"/>
+          <w:szCs w:val="22"/>
+        </w:rPr>
+      </w:pPr>
+      <w:hyperlink w:anchor="_Toc122964521" w:history="1">
+        <w:r>
+          <w:rPr>
+            <w:rStyle w:val="Hyperlink"/>
+            <w:noProof/>
+          </w:rPr>
+          <w:t>1.1.1.</w:t>
+        </w:r>
+        <w:r>
+          <w:rPr>
+            <w:rFonts w:asciiTheme="minorHAnsi" w:eastAsiaTheme="minorEastAsia" w:hAnsiTheme="minorHAnsi" w:cstheme="minorBidi"/>
+            <w:noProof/>
+            <w:sz w:val="22"/>
+            <w:szCs w:val="22"/>
+          </w:rPr>
+          <w:tab/>
+        </w:r>
+        <w:r>
+          <w:rPr>
+            <w:rStyle w:val="Hyperlink"/>
+            <w:noProof/>
+          </w:rPr>
+          <w:t>Đầu vào</w:t>
+        </w:r>
+        <w:r>
+          <w:rPr>
+            <w:noProof/>
+            <w:webHidden/>
+          </w:rPr>
+          <w:tab/>
+        </w:r>
+        <w:r>
+          <w:rPr>
+            <w:noProof/>
+            <w:webHidden/>
+          </w:rPr>
+          <w:fldChar w:fldCharType="begin"/>
+        </w:r>
+        <w:r>
+          <w:rPr>
+            <w:noProof/>
+            <w:webHidden/>
+          </w:rPr>
+          <w:instrText xml:space="preserve"> PAGEREF _Toc122964521 \h </w:instrText>
+        </w:r>
+        <w:r>
+          <w:rPr>
+            <w:noProof/>
+            <w:webHidden/>
+          </w:rPr>
+        </w:r>
+        <w:r>
+          <w:rPr>
+            <w:noProof/>
+            <w:webHidden/>
+          </w:rPr>
+          <w:fldChar w:fldCharType="separate"/>
+        </w:r>
+        <w:r>
+          <w:rPr>
+            <w:noProof/>
+            <w:webHidden/>
+          </w:rPr>
+          <w:t>6</w:t>
+        </w:r>
+        <w:r>
+          <w:rPr>
+            <w:noProof/>
+            <w:webHidden/>
+          </w:rPr>
+          <w:fldChar w:fldCharType="end"/>
+        </w:r>
+      </w:hyperlink>
+    </w:p>
+    <w:p>
+      <w:pPr>
+        <w:pStyle w:val="TOC3"/>
+        <w:tabs>
+          <w:tab w:val="left" w:pos="1892"/>
+        </w:tabs>
+        <w:rPr>
+          <w:rFonts w:asciiTheme="minorHAnsi" w:eastAsiaTheme="minorEastAsia" w:hAnsiTheme="minorHAnsi" w:cstheme="minorBidi"/>
+          <w:noProof/>
+          <w:sz w:val="22"/>
+          <w:szCs w:val="22"/>
+        </w:rPr>
+      </w:pPr>
+      <w:hyperlink w:anchor="_Toc122964522" w:history="1">
+        <w:r>
+          <w:rPr>
+            <w:rStyle w:val="Hyperlink"/>
+            <w:noProof/>
+          </w:rPr>
+          <w:t>1.1.2.</w:t>
+        </w:r>
+        <w:r>
+          <w:rPr>
+            <w:rFonts w:asciiTheme="minorHAnsi" w:eastAsiaTheme="minorEastAsia" w:hAnsiTheme="minorHAnsi" w:cstheme="minorBidi"/>
+            <w:noProof/>
+            <w:sz w:val="22"/>
+            <w:szCs w:val="22"/>
+          </w:rPr>
+          <w:tab/>
+        </w:r>
+        <w:r>
+          <w:rPr>
+            <w:rStyle w:val="Hyperlink"/>
+            <w:noProof/>
+          </w:rPr>
+          <w:t>Đầu ra</w:t>
+        </w:r>
+        <w:r>
+          <w:rPr>
+            <w:noProof/>
+            <w:webHidden/>
+          </w:rPr>
+          <w:tab/>
+        </w:r>
+        <w:r>
+          <w:rPr>
+            <w:noProof/>
+            <w:webHidden/>
+          </w:rPr>
+          <w:fldChar w:fldCharType="begin"/>
+        </w:r>
+        <w:r>
+          <w:rPr>
+            <w:noProof/>
+            <w:webHidden/>
+          </w:rPr>
+          <w:instrText xml:space="preserve"> PAGEREF _Toc122964522 \h </w:instrText>
         </w:r>
         <w:r>
           <w:rPr>
@@ -1174,13 +1336,13 @@
           <w:szCs w:val="22"/>
         </w:rPr>
       </w:pPr>
-      <w:hyperlink w:anchor="_Toc122639215" w:history="1">
+      <w:hyperlink w:anchor="_Toc122964523" w:history="1">
         <w:r>
           <w:rPr>
             <w:rStyle w:val="Hyperlink"/>
             <w:noProof/>
           </w:rPr>
-          <w:t>1.1.</w:t>
+          <w:t>1.2.</w:t>
         </w:r>
         <w:r>
           <w:rPr>
@@ -1196,7 +1358,7 @@
             <w:rStyle w:val="Hyperlink"/>
             <w:noProof/>
           </w:rPr>
-          <w:t>Nêu vấn đề</w:t>
+          <w:t>Các khái niệm</w:t>
         </w:r>
         <w:r>
           <w:rPr>
@@ -1217,7 +1379,7 @@
             <w:noProof/>
             <w:webHidden/>
           </w:rPr>
-          <w:instrText xml:space="preserve"> PAGEREF _Toc122639215 \h </w:instrText>
+          <w:instrText xml:space="preserve"> PAGEREF _Toc122964523 \h </w:instrText>
         </w:r>
         <w:r>
           <w:rPr>
@@ -1261,13 +1423,13 @@
           <w:szCs w:val="22"/>
         </w:rPr>
       </w:pPr>
-      <w:hyperlink w:anchor="_Toc122639216" w:history="1">
+      <w:hyperlink w:anchor="_Toc122964524" w:history="1">
         <w:r>
           <w:rPr>
             <w:rStyle w:val="Hyperlink"/>
             <w:noProof/>
           </w:rPr>
-          <w:t>1.1.1.</w:t>
+          <w:t>1.2.1.</w:t>
         </w:r>
         <w:r>
           <w:rPr>
@@ -1283,7 +1445,7 @@
             <w:rStyle w:val="Hyperlink"/>
             <w:noProof/>
           </w:rPr>
-          <w:t>Đầu vào:</w:t>
+          <w:t>Mô hình Client-Server</w:t>
         </w:r>
         <w:r>
           <w:rPr>
@@ -1304,7 +1466,7 @@
             <w:noProof/>
             <w:webHidden/>
           </w:rPr>
-          <w:instrText xml:space="preserve"> PAGEREF _Toc122639216 \h </w:instrText>
+          <w:instrText xml:space="preserve"> PAGEREF _Toc122964524 \h </w:instrText>
         </w:r>
         <w:r>
           <w:rPr>
@@ -1348,13 +1510,13 @@
           <w:szCs w:val="22"/>
         </w:rPr>
       </w:pPr>
-      <w:hyperlink w:anchor="_Toc122639217" w:history="1">
+      <w:hyperlink w:anchor="_Toc122964525" w:history="1">
         <w:r>
           <w:rPr>
             <w:rStyle w:val="Hyperlink"/>
             <w:noProof/>
           </w:rPr>
-          <w:t>1.1.2.</w:t>
+          <w:t>1.2.2.</w:t>
         </w:r>
         <w:r>
           <w:rPr>
@@ -1370,7 +1532,7 @@
             <w:rStyle w:val="Hyperlink"/>
             <w:noProof/>
           </w:rPr>
-          <w:t>Đầu ra:</w:t>
+          <w:t>TCP/IP</w:t>
         </w:r>
         <w:r>
           <w:rPr>
@@ -1391,7 +1553,7 @@
             <w:noProof/>
             <w:webHidden/>
           </w:rPr>
-          <w:instrText xml:space="preserve"> PAGEREF _Toc122639217 \h </w:instrText>
+          <w:instrText xml:space="preserve"> PAGEREF _Toc122964525 \h </w:instrText>
         </w:r>
         <w:r>
           <w:rPr>
@@ -1411,7 +1573,162 @@
             <w:noProof/>
             <w:webHidden/>
           </w:rPr>
-          <w:t>6</w:t>
+          <w:t>7</w:t>
+        </w:r>
+        <w:r>
+          <w:rPr>
+            <w:noProof/>
+            <w:webHidden/>
+          </w:rPr>
+          <w:fldChar w:fldCharType="end"/>
+        </w:r>
+      </w:hyperlink>
+    </w:p>
+    <w:p>
+      <w:pPr>
+        <w:pStyle w:val="TOC3"/>
+        <w:tabs>
+          <w:tab w:val="left" w:pos="1892"/>
+        </w:tabs>
+        <w:rPr>
+          <w:rFonts w:asciiTheme="minorHAnsi" w:eastAsiaTheme="minorEastAsia" w:hAnsiTheme="minorHAnsi" w:cstheme="minorBidi"/>
+          <w:noProof/>
+          <w:sz w:val="22"/>
+          <w:szCs w:val="22"/>
+        </w:rPr>
+      </w:pPr>
+      <w:hyperlink w:anchor="_Toc122964526" w:history="1">
+        <w:r>
+          <w:rPr>
+            <w:rStyle w:val="Hyperlink"/>
+            <w:noProof/>
+          </w:rPr>
+          <w:t>1.2.3.</w:t>
+        </w:r>
+        <w:r>
+          <w:rPr>
+            <w:rFonts w:asciiTheme="minorHAnsi" w:eastAsiaTheme="minorEastAsia" w:hAnsiTheme="minorHAnsi" w:cstheme="minorBidi"/>
+            <w:noProof/>
+            <w:sz w:val="22"/>
+            <w:szCs w:val="22"/>
+          </w:rPr>
+          <w:tab/>
+        </w:r>
+        <w:r>
+          <w:rPr>
+            <w:rStyle w:val="Hyperlink"/>
+            <w:noProof/>
+          </w:rPr>
+          <w:t>Mô hình MVC</w:t>
+        </w:r>
+        <w:r>
+          <w:rPr>
+            <w:noProof/>
+            <w:webHidden/>
+          </w:rPr>
+          <w:tab/>
+        </w:r>
+        <w:r>
+          <w:rPr>
+            <w:noProof/>
+            <w:webHidden/>
+          </w:rPr>
+          <w:fldChar w:fldCharType="begin"/>
+        </w:r>
+        <w:r>
+          <w:rPr>
+            <w:noProof/>
+            <w:webHidden/>
+          </w:rPr>
+          <w:instrText xml:space="preserve"> PAGEREF _Toc122964526 \h </w:instrText>
+        </w:r>
+        <w:r>
+          <w:rPr>
+            <w:noProof/>
+            <w:webHidden/>
+          </w:rPr>
+        </w:r>
+        <w:r>
+          <w:rPr>
+            <w:noProof/>
+            <w:webHidden/>
+          </w:rPr>
+          <w:fldChar w:fldCharType="separate"/>
+        </w:r>
+        <w:r>
+          <w:rPr>
+            <w:noProof/>
+            <w:webHidden/>
+          </w:rPr>
+          <w:t>9</w:t>
+        </w:r>
+        <w:r>
+          <w:rPr>
+            <w:noProof/>
+            <w:webHidden/>
+          </w:rPr>
+          <w:fldChar w:fldCharType="end"/>
+        </w:r>
+      </w:hyperlink>
+    </w:p>
+    <w:p>
+      <w:pPr>
+        <w:pStyle w:val="TOC1"/>
+        <w:rPr>
+          <w:rFonts w:asciiTheme="minorHAnsi" w:eastAsiaTheme="minorEastAsia" w:hAnsiTheme="minorHAnsi" w:cstheme="minorBidi"/>
+          <w:noProof/>
+          <w:sz w:val="22"/>
+          <w:szCs w:val="22"/>
+        </w:rPr>
+      </w:pPr>
+      <w:hyperlink w:anchor="_Toc122964527" w:history="1">
+        <w:r>
+          <w:rPr>
+            <w:rStyle w:val="Hyperlink"/>
+            <w:noProof/>
+          </w:rPr>
+          <w:t>CHƯƠNG 2. PHÂN TÍCH THIẾT KẾ HỆ THỐNG</w:t>
+        </w:r>
+        <w:r>
+          <w:rPr>
+            <w:noProof/>
+            <w:webHidden/>
+          </w:rPr>
+          <w:tab/>
+        </w:r>
+        <w:r>
+          <w:rPr>
+            <w:noProof/>
+            <w:webHidden/>
+          </w:rPr>
+          <w:fldChar w:fldCharType="begin"/>
+        </w:r>
+        <w:r>
+          <w:rPr>
+            <w:noProof/>
+            <w:webHidden/>
+          </w:rPr>
+          <w:instrText xml:space="preserve"> PAGEREF _Toc122964527 \h </w:instrText>
+        </w:r>
+        <w:r>
+          <w:rPr>
+            <w:noProof/>
+            <w:webHidden/>
+          </w:rPr>
+        </w:r>
+        <w:r>
+          <w:rPr>
+            <w:noProof/>
+            <w:webHidden/>
+          </w:rPr>
+          <w:fldChar w:fldCharType="separate"/>
+        </w:r>
+        <w:r>
+          <w:rPr>
+            <w:noProof/>
+            <w:webHidden/>
+          </w:rPr>
+          <w:t>10</w:t>
         </w:r>
         <w:r>
           <w:rPr>
@@ -1435,13 +1752,13 @@
           <w:szCs w:val="22"/>
         </w:rPr>
       </w:pPr>
-      <w:hyperlink w:anchor="_Toc122639218" w:history="1">
+      <w:hyperlink w:anchor="_Toc122964528" w:history="1">
         <w:r>
           <w:rPr>
             <w:rStyle w:val="Hyperlink"/>
             <w:noProof/>
           </w:rPr>
-          <w:t>1.2.</w:t>
+          <w:t>2.1.</w:t>
         </w:r>
         <w:r>
           <w:rPr>
@@ -1457,7 +1774,7 @@
             <w:rStyle w:val="Hyperlink"/>
             <w:noProof/>
           </w:rPr>
-          <w:t>Các khái niệm</w:t>
+          <w:t>Các chức năng trong hệ thống</w:t>
         </w:r>
         <w:r>
           <w:rPr>
@@ -1478,7 +1795,7 @@
             <w:noProof/>
             <w:webHidden/>
           </w:rPr>
-          <w:instrText xml:space="preserve"> PAGEREF _Toc122639218 \h </w:instrText>
+          <w:instrText xml:space="preserve"> PAGEREF _Toc122964528 \h </w:instrText>
         </w:r>
         <w:r>
           <w:rPr>
@@ -1498,7 +1815,181 @@
             <w:noProof/>
             <w:webHidden/>
           </w:rPr>
-          <w:t>6</w:t>
+          <w:t>10</w:t>
+        </w:r>
+        <w:r>
+          <w:rPr>
+            <w:noProof/>
+            <w:webHidden/>
+          </w:rPr>
+          <w:fldChar w:fldCharType="end"/>
+        </w:r>
+      </w:hyperlink>
+    </w:p>
+    <w:p>
+      <w:pPr>
+        <w:pStyle w:val="TOC2"/>
+        <w:tabs>
+          <w:tab w:val="left" w:pos="1540"/>
+        </w:tabs>
+        <w:rPr>
+          <w:rFonts w:asciiTheme="minorHAnsi" w:eastAsiaTheme="minorEastAsia" w:hAnsiTheme="minorHAnsi" w:cstheme="minorBidi"/>
+          <w:noProof/>
+          <w:sz w:val="22"/>
+          <w:szCs w:val="22"/>
+        </w:rPr>
+      </w:pPr>
+      <w:hyperlink w:anchor="_Toc122964529" w:history="1">
+        <w:r>
+          <w:rPr>
+            <w:rStyle w:val="Hyperlink"/>
+            <w:noProof/>
+          </w:rPr>
+          <w:t>2.2.</w:t>
+        </w:r>
+        <w:r>
+          <w:rPr>
+            <w:rFonts w:asciiTheme="minorHAnsi" w:eastAsiaTheme="minorEastAsia" w:hAnsiTheme="minorHAnsi" w:cstheme="minorBidi"/>
+            <w:noProof/>
+            <w:sz w:val="22"/>
+            <w:szCs w:val="22"/>
+          </w:rPr>
+          <w:tab/>
+        </w:r>
+        <w:r>
+          <w:rPr>
+            <w:rStyle w:val="Hyperlink"/>
+            <w:noProof/>
+          </w:rPr>
+          <w:t>Cơ sở dữ liệu</w:t>
+        </w:r>
+        <w:r>
+          <w:rPr>
+            <w:noProof/>
+            <w:webHidden/>
+          </w:rPr>
+          <w:tab/>
+        </w:r>
+        <w:r>
+          <w:rPr>
+            <w:noProof/>
+            <w:webHidden/>
+          </w:rPr>
+          <w:fldChar w:fldCharType="begin"/>
+        </w:r>
+        <w:r>
+          <w:rPr>
+            <w:noProof/>
+            <w:webHidden/>
+          </w:rPr>
+          <w:instrText xml:space="preserve"> PAGEREF _Toc122964529 \h </w:instrText>
+        </w:r>
+        <w:r>
+          <w:rPr>
+            <w:noProof/>
+            <w:webHidden/>
+          </w:rPr>
+        </w:r>
+        <w:r>
+          <w:rPr>
+            <w:noProof/>
+            <w:webHidden/>
+          </w:rPr>
+          <w:fldChar w:fldCharType="separate"/>
+        </w:r>
+        <w:r>
+          <w:rPr>
+            <w:noProof/>
+            <w:webHidden/>
+          </w:rPr>
+          <w:t>11</w:t>
+        </w:r>
+        <w:r>
+          <w:rPr>
+            <w:noProof/>
+            <w:webHidden/>
+          </w:rPr>
+          <w:fldChar w:fldCharType="end"/>
+        </w:r>
+      </w:hyperlink>
+    </w:p>
+    <w:p>
+      <w:pPr>
+        <w:pStyle w:val="TOC2"/>
+        <w:tabs>
+          <w:tab w:val="left" w:pos="1540"/>
+        </w:tabs>
+        <w:rPr>
+          <w:rFonts w:asciiTheme="minorHAnsi" w:eastAsiaTheme="minorEastAsia" w:hAnsiTheme="minorHAnsi" w:cstheme="minorBidi"/>
+          <w:noProof/>
+          <w:sz w:val="22"/>
+          <w:szCs w:val="22"/>
+        </w:rPr>
+      </w:pPr>
+      <w:hyperlink w:anchor="_Toc122964530" w:history="1">
+        <w:r>
+          <w:rPr>
+            <w:rStyle w:val="Hyperlink"/>
+            <w:noProof/>
+          </w:rPr>
+          <w:t>2.3.</w:t>
+        </w:r>
+        <w:r>
+          <w:rPr>
+            <w:rFonts w:asciiTheme="minorHAnsi" w:eastAsiaTheme="minorEastAsia" w:hAnsiTheme="minorHAnsi" w:cstheme="minorBidi"/>
+            <w:noProof/>
+            <w:sz w:val="22"/>
+            <w:szCs w:val="22"/>
+          </w:rPr>
+          <w:tab/>
+        </w:r>
+        <w:r>
+          <w:rPr>
+            <w:rStyle w:val="Hyperlink"/>
+            <w:noProof/>
+          </w:rPr>
+          <w:t>Sơ đồ khối hệ thống</w:t>
+        </w:r>
+        <w:r>
+          <w:rPr>
+            <w:noProof/>
+            <w:webHidden/>
+          </w:rPr>
+          <w:tab/>
+        </w:r>
+        <w:r>
+          <w:rPr>
+            <w:noProof/>
+            <w:webHidden/>
+          </w:rPr>
+          <w:fldChar w:fldCharType="begin"/>
+        </w:r>
+        <w:r>
+          <w:rPr>
+            <w:noProof/>
+            <w:webHidden/>
+          </w:rPr>
+          <w:instrText xml:space="preserve"> PAGEREF _Toc122964530 \h </w:instrText>
+        </w:r>
+        <w:r>
+          <w:rPr>
+            <w:noProof/>
+            <w:webHidden/>
+          </w:rPr>
+        </w:r>
+        <w:r>
+          <w:rPr>
+            <w:noProof/>
+            <w:webHidden/>
+          </w:rPr>
+          <w:fldChar w:fldCharType="separate"/>
+        </w:r>
+        <w:r>
+          <w:rPr>
+            <w:noProof/>
+            <w:webHidden/>
+          </w:rPr>
+          <w:t>11</w:t>
         </w:r>
         <w:r>
           <w:rPr>
@@ -1522,13 +2013,13 @@
           <w:szCs w:val="22"/>
         </w:rPr>
       </w:pPr>
-      <w:hyperlink w:anchor="_Toc122639219" w:history="1">
+      <w:hyperlink w:anchor="_Toc122964531" w:history="1">
         <w:r>
           <w:rPr>
             <w:rStyle w:val="Hyperlink"/>
             <w:noProof/>
           </w:rPr>
-          <w:t>1.2.1.</w:t>
+          <w:t>2.3.1.</w:t>
         </w:r>
         <w:r>
           <w:rPr>
@@ -1544,7 +2035,7 @@
             <w:rStyle w:val="Hyperlink"/>
             <w:noProof/>
           </w:rPr>
-          <w:t>Mô hình Client-Server</w:t>
+          <w:t>Sơ đồ hoạt động</w:t>
         </w:r>
         <w:r>
           <w:rPr>
@@ -1565,7 +2056,7 @@
             <w:noProof/>
             <w:webHidden/>
           </w:rPr>
-          <w:instrText xml:space="preserve"> PAGEREF _Toc122639219 \h </w:instrText>
+          <w:instrText xml:space="preserve"> PAGEREF _Toc122964531 \h </w:instrText>
         </w:r>
         <w:r>
           <w:rPr>
@@ -1585,7 +2076,7 @@
             <w:noProof/>
             <w:webHidden/>
           </w:rPr>
-          <w:t>6</w:t>
+          <w:t>11</w:t>
         </w:r>
         <w:r>
           <w:rPr>
@@ -1598,10 +2089,7 @@
     </w:p>
     <w:p>
       <w:pPr>
-        <w:pStyle w:val="TOC3"/>
-        <w:tabs>
-          <w:tab w:val="left" w:pos="1892"/>
-        </w:tabs>
+        <w:pStyle w:val="TOC1"/>
         <w:rPr>
           <w:rFonts w:asciiTheme="minorHAnsi" w:eastAsiaTheme="minorEastAsia" w:hAnsiTheme="minorHAnsi" w:cstheme="minorBidi"/>
           <w:noProof/>
@@ -1609,39 +2097,23 @@
           <w:szCs w:val="22"/>
         </w:rPr>
       </w:pPr>
-      <w:hyperlink w:anchor="_Toc122639220" w:history="1">
+      <w:hyperlink w:anchor="_Toc122964532" w:history="1">
         <w:r>
           <w:rPr>
             <w:rStyle w:val="Hyperlink"/>
             <w:noProof/>
           </w:rPr>
-          <w:t>1.2.2.</w:t>
-        </w:r>
-        <w:r>
-          <w:rPr>
-            <w:rFonts w:asciiTheme="minorHAnsi" w:eastAsiaTheme="minorEastAsia" w:hAnsiTheme="minorHAnsi" w:cstheme="minorBidi"/>
-            <w:noProof/>
-            <w:sz w:val="22"/>
-            <w:szCs w:val="22"/>
+          <w:t>CHƯƠNG 3. TRIỂN KHAI VÀ ĐÁNH GIÁ KẾT QUẢ</w:t>
+        </w:r>
+        <w:r>
+          <w:rPr>
+            <w:noProof/>
+            <w:webHidden/>
           </w:rPr>
           <w:tab/>
         </w:r>
         <w:r>
           <w:rPr>
-            <w:rStyle w:val="Hyperlink"/>
-            <w:noProof/>
-          </w:rPr>
-          <w:t>Ưu điểm</w:t>
-        </w:r>
-        <w:r>
-          <w:rPr>
-            <w:noProof/>
-            <w:webHidden/>
-          </w:rPr>
-          <w:tab/>
-        </w:r>
-        <w:r>
-          <w:rPr>
             <w:noProof/>
             <w:webHidden/>
           </w:rPr>
@@ -1652,7 +2124,7 @@
             <w:noProof/>
             <w:webHidden/>
           </w:rPr>
-          <w:instrText xml:space="preserve"> PAGEREF _Toc122639220 \h </w:instrText>
+          <w:instrText xml:space="preserve"> PAGEREF _Toc122964532 \h </w:instrText>
         </w:r>
         <w:r>
           <w:rPr>
@@ -1672,7 +2144,7 @@
             <w:noProof/>
             <w:webHidden/>
           </w:rPr>
-          <w:t>7</w:t>
+          <w:t>16</w:t>
         </w:r>
         <w:r>
           <w:rPr>
@@ -1685,9 +2157,9 @@
     </w:p>
     <w:p>
       <w:pPr>
-        <w:pStyle w:val="TOC3"/>
+        <w:pStyle w:val="TOC2"/>
         <w:tabs>
-          <w:tab w:val="left" w:pos="1892"/>
+          <w:tab w:val="left" w:pos="1540"/>
         </w:tabs>
         <w:rPr>
           <w:rFonts w:asciiTheme="minorHAnsi" w:eastAsiaTheme="minorEastAsia" w:hAnsiTheme="minorHAnsi" w:cstheme="minorBidi"/>
@@ -1696,13 +2168,13 @@
           <w:szCs w:val="22"/>
         </w:rPr>
       </w:pPr>
-      <w:hyperlink w:anchor="_Toc122639221" w:history="1">
+      <w:hyperlink w:anchor="_Toc122964533" w:history="1">
         <w:r>
           <w:rPr>
             <w:rStyle w:val="Hyperlink"/>
             <w:noProof/>
           </w:rPr>
-          <w:t>1.2.3.</w:t>
+          <w:t>3.1.</w:t>
         </w:r>
         <w:r>
           <w:rPr>
@@ -1718,7 +2190,7 @@
             <w:rStyle w:val="Hyperlink"/>
             <w:noProof/>
           </w:rPr>
-          <w:t>Nhược điểm</w:t>
+          <w:t>….</w:t>
         </w:r>
         <w:r>
           <w:rPr>
@@ -1739,7 +2211,7 @@
             <w:noProof/>
             <w:webHidden/>
           </w:rPr>
-          <w:instrText xml:space="preserve"> PAGEREF _Toc122639221 \h </w:instrText>
+          <w:instrText xml:space="preserve"> PAGEREF _Toc122964533 \h </w:instrText>
         </w:r>
         <w:r>
           <w:rPr>
@@ -1759,7 +2231,7 @@
             <w:noProof/>
             <w:webHidden/>
           </w:rPr>
-          <w:t>7</w:t>
+          <w:t>16</w:t>
         </w:r>
         <w:r>
           <w:rPr>
@@ -1772,7 +2244,10 @@
     </w:p>
     <w:p>
       <w:pPr>
-        <w:pStyle w:val="TOC1"/>
+        <w:pStyle w:val="TOC2"/>
+        <w:tabs>
+          <w:tab w:val="left" w:pos="1540"/>
+        </w:tabs>
         <w:rPr>
           <w:rFonts w:asciiTheme="minorHAnsi" w:eastAsiaTheme="minorEastAsia" w:hAnsiTheme="minorHAnsi" w:cstheme="minorBidi"/>
           <w:noProof/>
@@ -1780,23 +2255,39 @@
           <w:szCs w:val="22"/>
         </w:rPr>
       </w:pPr>
-      <w:hyperlink w:anchor="_Toc122639222" w:history="1">
+      <w:hyperlink w:anchor="_Toc122964534" w:history="1">
         <w:r>
           <w:rPr>
             <w:rStyle w:val="Hyperlink"/>
             <w:noProof/>
           </w:rPr>
-          <w:t>CHƯƠNG 2. PHÂN TÍCH THIẾT KẾ HỆ THỐNG</w:t>
-        </w:r>
-        <w:r>
-          <w:rPr>
-            <w:noProof/>
-            <w:webHidden/>
+          <w:t>3.2.</w:t>
+        </w:r>
+        <w:r>
+          <w:rPr>
+            <w:rFonts w:asciiTheme="minorHAnsi" w:eastAsiaTheme="minorEastAsia" w:hAnsiTheme="minorHAnsi" w:cstheme="minorBidi"/>
+            <w:noProof/>
+            <w:sz w:val="22"/>
+            <w:szCs w:val="22"/>
           </w:rPr>
           <w:tab/>
         </w:r>
         <w:r>
           <w:rPr>
+            <w:rStyle w:val="Hyperlink"/>
+            <w:noProof/>
+          </w:rPr>
+          <w:t>….</w:t>
+        </w:r>
+        <w:r>
+          <w:rPr>
+            <w:noProof/>
+            <w:webHidden/>
+          </w:rPr>
+          <w:tab/>
+        </w:r>
+        <w:r>
+          <w:rPr>
             <w:noProof/>
             <w:webHidden/>
           </w:rPr>
@@ -1807,7 +2298,7 @@
             <w:noProof/>
             <w:webHidden/>
           </w:rPr>
-          <w:instrText xml:space="preserve"> PAGEREF _Toc122639222 \h </w:instrText>
+          <w:instrText xml:space="preserve"> PAGEREF _Toc122964534 \h </w:instrText>
         </w:r>
         <w:r>
           <w:rPr>
@@ -1827,7 +2318,7 @@
             <w:noProof/>
             <w:webHidden/>
           </w:rPr>
-          <w:t>7</w:t>
+          <w:t>16</w:t>
         </w:r>
         <w:r>
           <w:rPr>
@@ -1840,10 +2331,7 @@
     </w:p>
     <w:p>
       <w:pPr>
-        <w:pStyle w:val="TOC2"/>
-        <w:tabs>
-          <w:tab w:val="left" w:pos="1540"/>
-        </w:tabs>
+        <w:pStyle w:val="TOC1"/>
         <w:rPr>
           <w:rFonts w:asciiTheme="minorHAnsi" w:eastAsiaTheme="minorEastAsia" w:hAnsiTheme="minorHAnsi" w:cstheme="minorBidi"/>
           <w:noProof/>
@@ -1851,39 +2339,23 @@
           <w:szCs w:val="22"/>
         </w:rPr>
       </w:pPr>
-      <w:hyperlink w:anchor="_Toc122639223" w:history="1">
+      <w:hyperlink w:anchor="_Toc122964535" w:history="1">
         <w:r>
           <w:rPr>
             <w:rStyle w:val="Hyperlink"/>
             <w:noProof/>
           </w:rPr>
-          <w:t>2.1.</w:t>
-        </w:r>
-        <w:r>
-          <w:rPr>
-            <w:rFonts w:asciiTheme="minorHAnsi" w:eastAsiaTheme="minorEastAsia" w:hAnsiTheme="minorHAnsi" w:cstheme="minorBidi"/>
-            <w:noProof/>
-            <w:sz w:val="22"/>
-            <w:szCs w:val="22"/>
+          <w:t>KẾT LUẬN VÀ HƯỚNG PHÁT TRIỂN</w:t>
+        </w:r>
+        <w:r>
+          <w:rPr>
+            <w:noProof/>
+            <w:webHidden/>
           </w:rPr>
           <w:tab/>
         </w:r>
         <w:r>
           <w:rPr>
-            <w:rStyle w:val="Hyperlink"/>
-            <w:noProof/>
-          </w:rPr>
-          <w:t>….</w:t>
-        </w:r>
-        <w:r>
-          <w:rPr>
-            <w:noProof/>
-            <w:webHidden/>
-          </w:rPr>
-          <w:tab/>
-        </w:r>
-        <w:r>
-          <w:rPr>
             <w:noProof/>
             <w:webHidden/>
           </w:rPr>
@@ -1894,7 +2366,7 @@
             <w:noProof/>
             <w:webHidden/>
           </w:rPr>
-          <w:instrText xml:space="preserve"> PAGEREF _Toc122639223 \h </w:instrText>
+          <w:instrText xml:space="preserve"> PAGEREF _Toc122964535 \h </w:instrText>
         </w:r>
         <w:r>
           <w:rPr>
@@ -1914,7 +2386,7 @@
             <w:noProof/>
             <w:webHidden/>
           </w:rPr>
-          <w:t>7</w:t>
+          <w:t>16</w:t>
         </w:r>
         <w:r>
           <w:rPr>
@@ -1927,10 +2399,7 @@
     </w:p>
     <w:p>
       <w:pPr>
-        <w:pStyle w:val="TOC2"/>
-        <w:tabs>
-          <w:tab w:val="left" w:pos="1540"/>
-        </w:tabs>
+        <w:pStyle w:val="TOC1"/>
         <w:rPr>
           <w:rFonts w:asciiTheme="minorHAnsi" w:eastAsiaTheme="minorEastAsia" w:hAnsiTheme="minorHAnsi" w:cstheme="minorBidi"/>
           <w:noProof/>
@@ -1938,39 +2407,23 @@
           <w:szCs w:val="22"/>
         </w:rPr>
       </w:pPr>
-      <w:hyperlink w:anchor="_Toc122639224" w:history="1">
+      <w:hyperlink w:anchor="_Toc122964536" w:history="1">
         <w:r>
           <w:rPr>
             <w:rStyle w:val="Hyperlink"/>
             <w:noProof/>
           </w:rPr>
-          <w:t>2.2.</w:t>
-        </w:r>
-        <w:r>
-          <w:rPr>
-            <w:rFonts w:asciiTheme="minorHAnsi" w:eastAsiaTheme="minorEastAsia" w:hAnsiTheme="minorHAnsi" w:cstheme="minorBidi"/>
-            <w:noProof/>
-            <w:sz w:val="22"/>
-            <w:szCs w:val="22"/>
+          <w:t>TÀI LIỆU THAM KHẢO</w:t>
+        </w:r>
+        <w:r>
+          <w:rPr>
+            <w:noProof/>
+            <w:webHidden/>
           </w:rPr>
           <w:tab/>
         </w:r>
         <w:r>
           <w:rPr>
-            <w:rStyle w:val="Hyperlink"/>
-            <w:noProof/>
-          </w:rPr>
-          <w:t>….</w:t>
-        </w:r>
-        <w:r>
-          <w:rPr>
-            <w:noProof/>
-            <w:webHidden/>
-          </w:rPr>
-          <w:tab/>
-        </w:r>
-        <w:r>
-          <w:rPr>
             <w:noProof/>
             <w:webHidden/>
           </w:rPr>
@@ -1981,7 +2434,7 @@
             <w:noProof/>
             <w:webHidden/>
           </w:rPr>
-          <w:instrText xml:space="preserve"> PAGEREF _Toc122639224 \h </w:instrText>
+          <w:instrText xml:space="preserve"> PAGEREF _Toc122964536 \h </w:instrText>
         </w:r>
         <w:r>
           <w:rPr>
@@ -2001,7 +2454,7 @@
             <w:noProof/>
             <w:webHidden/>
           </w:rPr>
-          <w:t>7</w:t>
+          <w:t>17</w:t>
         </w:r>
         <w:r>
           <w:rPr>
@@ -2022,13 +2475,23 @@
           <w:szCs w:val="22"/>
         </w:rPr>
       </w:pPr>
-      <w:hyperlink w:anchor="_Toc122639225" w:history="1">
+      <w:hyperlink w:anchor="_Toc122964537" w:history="1">
         <w:r>
           <w:rPr>
             <w:rStyle w:val="Hyperlink"/>
             <w:noProof/>
-          </w:rPr>
-          <w:t>CHƯƠNG 3. TRIỂN KHAI VÀ ĐÁNH GIÁ KẾT QUẢ</w:t>
+            <w:lang w:val="vi-VN"/>
+          </w:rPr>
+          <w:t xml:space="preserve">[1] </w:t>
+        </w:r>
+        <w:r>
+          <w:rPr>
+            <w:rStyle w:val="Hyperlink"/>
+            <w:bCs/>
+            <w:noProof/>
+            <w:lang w:val="vi-VN"/>
+          </w:rPr>
+          <w:t>Tên tác giả, Tên tài liệu, Tên nhà xuất bản, năm xuất bản</w:t>
         </w:r>
         <w:r>
           <w:rPr>
@@ -2049,7 +2512,7 @@
             <w:noProof/>
             <w:webHidden/>
           </w:rPr>
-          <w:instrText xml:space="preserve"> PAGEREF _Toc122639225 \h </w:instrText>
+          <w:instrText xml:space="preserve"> PAGEREF _Toc122964537 \h </w:instrText>
         </w:r>
         <w:r>
           <w:rPr>
@@ -2069,7 +2532,7 @@
             <w:noProof/>
             <w:webHidden/>
           </w:rPr>
-          <w:t>7</w:t>
+          <w:t>17</w:t>
         </w:r>
         <w:r>
           <w:rPr>
@@ -2082,10 +2545,7 @@
     </w:p>
     <w:p>
       <w:pPr>
-        <w:pStyle w:val="TOC2"/>
-        <w:tabs>
-          <w:tab w:val="left" w:pos="1540"/>
-        </w:tabs>
+        <w:pStyle w:val="TOC1"/>
         <w:rPr>
           <w:rFonts w:asciiTheme="minorHAnsi" w:eastAsiaTheme="minorEastAsia" w:hAnsiTheme="minorHAnsi" w:cstheme="minorBidi"/>
           <w:noProof/>
@@ -2093,39 +2553,33 @@
           <w:szCs w:val="22"/>
         </w:rPr>
       </w:pPr>
-      <w:hyperlink w:anchor="_Toc122639226" w:history="1">
+      <w:hyperlink w:anchor="_Toc122964538" w:history="1">
         <w:r>
           <w:rPr>
             <w:rStyle w:val="Hyperlink"/>
             <w:noProof/>
-          </w:rPr>
-          <w:t>3.1.</w:t>
-        </w:r>
-        <w:r>
-          <w:rPr>
-            <w:rFonts w:asciiTheme="minorHAnsi" w:eastAsiaTheme="minorEastAsia" w:hAnsiTheme="minorHAnsi" w:cstheme="minorBidi"/>
-            <w:noProof/>
-            <w:sz w:val="22"/>
-            <w:szCs w:val="22"/>
+            <w:lang w:val="vi-VN"/>
+          </w:rPr>
+          <w:t xml:space="preserve">[2] </w:t>
+        </w:r>
+        <w:r>
+          <w:rPr>
+            <w:rStyle w:val="Hyperlink"/>
+            <w:bCs/>
+            <w:noProof/>
+            <w:lang w:val="vi-VN"/>
+          </w:rPr>
+          <w:t>Tên chủ sở hữu, Tên bài viết, url, ngày truy cập</w:t>
+        </w:r>
+        <w:r>
+          <w:rPr>
+            <w:noProof/>
+            <w:webHidden/>
           </w:rPr>
           <w:tab/>
         </w:r>
         <w:r>
           <w:rPr>
-            <w:rStyle w:val="Hyperlink"/>
-            <w:noProof/>
-          </w:rPr>
-          <w:t>….</w:t>
-        </w:r>
-        <w:r>
-          <w:rPr>
-            <w:noProof/>
-            <w:webHidden/>
-          </w:rPr>
-          <w:tab/>
-        </w:r>
-        <w:r>
-          <w:rPr>
             <w:noProof/>
             <w:webHidden/>
           </w:rPr>
@@ -2136,7 +2590,7 @@
             <w:noProof/>
             <w:webHidden/>
           </w:rPr>
-          <w:instrText xml:space="preserve"> PAGEREF _Toc122639226 \h </w:instrText>
+          <w:instrText xml:space="preserve"> PAGEREF _Toc122964538 \h </w:instrText>
         </w:r>
         <w:r>
           <w:rPr>
@@ -2156,7 +2610,7 @@
             <w:noProof/>
             <w:webHidden/>
           </w:rPr>
-          <w:t>7</w:t>
+          <w:t>17</w:t>
         </w:r>
         <w:r>
           <w:rPr>
@@ -2169,10 +2623,7 @@
     </w:p>
     <w:p>
       <w:pPr>
-        <w:pStyle w:val="TOC2"/>
-        <w:tabs>
-          <w:tab w:val="left" w:pos="1540"/>
-        </w:tabs>
+        <w:pStyle w:val="TOC1"/>
         <w:rPr>
           <w:rFonts w:asciiTheme="minorHAnsi" w:eastAsiaTheme="minorEastAsia" w:hAnsiTheme="minorHAnsi" w:cstheme="minorBidi"/>
           <w:noProof/>
@@ -2180,39 +2631,23 @@
           <w:szCs w:val="22"/>
         </w:rPr>
       </w:pPr>
-      <w:hyperlink w:anchor="_Toc122639227" w:history="1">
+      <w:hyperlink w:anchor="_Toc122964539" w:history="1">
         <w:r>
           <w:rPr>
             <w:rStyle w:val="Hyperlink"/>
             <w:noProof/>
           </w:rPr>
-          <w:t>3.2.</w:t>
-        </w:r>
-        <w:r>
-          <w:rPr>
-            <w:rFonts w:asciiTheme="minorHAnsi" w:eastAsiaTheme="minorEastAsia" w:hAnsiTheme="minorHAnsi" w:cstheme="minorBidi"/>
-            <w:noProof/>
-            <w:sz w:val="22"/>
-            <w:szCs w:val="22"/>
+          <w:t>PHỤ LỤC</w:t>
+        </w:r>
+        <w:r>
+          <w:rPr>
+            <w:noProof/>
+            <w:webHidden/>
           </w:rPr>
           <w:tab/>
         </w:r>
         <w:r>
           <w:rPr>
-            <w:rStyle w:val="Hyperlink"/>
-            <w:noProof/>
-          </w:rPr>
-          <w:t>….</w:t>
-        </w:r>
-        <w:r>
-          <w:rPr>
-            <w:noProof/>
-            <w:webHidden/>
-          </w:rPr>
-          <w:tab/>
-        </w:r>
-        <w:r>
-          <w:rPr>
             <w:noProof/>
             <w:webHidden/>
           </w:rPr>
@@ -2223,7 +2658,7 @@
             <w:noProof/>
             <w:webHidden/>
           </w:rPr>
-          <w:instrText xml:space="preserve"> PAGEREF _Toc122639227 \h </w:instrText>
+          <w:instrText xml:space="preserve"> PAGEREF _Toc122964539 \h </w:instrText>
         </w:r>
         <w:r>
           <w:rPr>
@@ -2243,7 +2678,7 @@
             <w:noProof/>
             <w:webHidden/>
           </w:rPr>
-          <w:t>7</w:t>
+          <w:t>18</w:t>
         </w:r>
         <w:r>
           <w:rPr>
@@ -2256,366 +2691,6 @@
     </w:p>
     <w:p>
       <w:pPr>
-        <w:pStyle w:val="TOC1"/>
-        <w:rPr>
-          <w:rFonts w:asciiTheme="minorHAnsi" w:eastAsiaTheme="minorEastAsia" w:hAnsiTheme="minorHAnsi" w:cstheme="minorBidi"/>
-          <w:noProof/>
-          <w:sz w:val="22"/>
-          <w:szCs w:val="22"/>
-        </w:rPr>
-      </w:pPr>
-      <w:hyperlink w:anchor="_Toc122639228" w:history="1">
-        <w:r>
-          <w:rPr>
-            <w:rStyle w:val="Hyperlink"/>
-            <w:noProof/>
-          </w:rPr>
-          <w:t>KẾT LUẬN VÀ HƯỚNG PHÁT TRIỂN</w:t>
-        </w:r>
-        <w:r>
-          <w:rPr>
-            <w:noProof/>
-            <w:webHidden/>
-          </w:rPr>
-          <w:tab/>
-        </w:r>
-        <w:r>
-          <w:rPr>
-            <w:noProof/>
-            <w:webHidden/>
-          </w:rPr>
-          <w:fldChar w:fldCharType="begin"/>
-        </w:r>
-        <w:r>
-          <w:rPr>
-            <w:noProof/>
-            <w:webHidden/>
-          </w:rPr>
-          <w:instrText xml:space="preserve"> PAGEREF _Toc122639228 \h </w:instrText>
-        </w:r>
-        <w:r>
-          <w:rPr>
-            <w:noProof/>
-            <w:webHidden/>
-          </w:rPr>
-        </w:r>
-        <w:r>
-          <w:rPr>
-            <w:noProof/>
-            <w:webHidden/>
-          </w:rPr>
-          <w:fldChar w:fldCharType="separate"/>
-        </w:r>
-        <w:r>
-          <w:rPr>
-            <w:noProof/>
-            <w:webHidden/>
-          </w:rPr>
-          <w:t>7</w:t>
-        </w:r>
-        <w:r>
-          <w:rPr>
-            <w:noProof/>
-            <w:webHidden/>
-          </w:rPr>
-          <w:fldChar w:fldCharType="end"/>
-        </w:r>
-      </w:hyperlink>
-    </w:p>
-    <w:p>
-      <w:pPr>
-        <w:pStyle w:val="TOC1"/>
-        <w:rPr>
-          <w:rFonts w:asciiTheme="minorHAnsi" w:eastAsiaTheme="minorEastAsia" w:hAnsiTheme="minorHAnsi" w:cstheme="minorBidi"/>
-          <w:noProof/>
-          <w:sz w:val="22"/>
-          <w:szCs w:val="22"/>
-        </w:rPr>
-      </w:pPr>
-      <w:hyperlink w:anchor="_Toc122639229" w:history="1">
-        <w:r>
-          <w:rPr>
-            <w:rStyle w:val="Hyperlink"/>
-            <w:noProof/>
-          </w:rPr>
-          <w:t>TÀI LIỆU THAM KHẢO</w:t>
-        </w:r>
-        <w:r>
-          <w:rPr>
-            <w:noProof/>
-            <w:webHidden/>
-          </w:rPr>
-          <w:tab/>
-        </w:r>
-        <w:r>
-          <w:rPr>
-            <w:noProof/>
-            <w:webHidden/>
-          </w:rPr>
-          <w:fldChar w:fldCharType="begin"/>
-        </w:r>
-        <w:r>
-          <w:rPr>
-            <w:noProof/>
-            <w:webHidden/>
-          </w:rPr>
-          <w:instrText xml:space="preserve"> PAGEREF _Toc122639229 \h </w:instrText>
-        </w:r>
-        <w:r>
-          <w:rPr>
-            <w:noProof/>
-            <w:webHidden/>
-          </w:rPr>
-        </w:r>
-        <w:r>
-          <w:rPr>
-            <w:noProof/>
-            <w:webHidden/>
-          </w:rPr>
-          <w:fldChar w:fldCharType="separate"/>
-        </w:r>
-        <w:r>
-          <w:rPr>
-            <w:noProof/>
-            <w:webHidden/>
-          </w:rPr>
-          <w:t>8</w:t>
-        </w:r>
-        <w:r>
-          <w:rPr>
-            <w:noProof/>
-            <w:webHidden/>
-          </w:rPr>
-          <w:fldChar w:fldCharType="end"/>
-        </w:r>
-      </w:hyperlink>
-    </w:p>
-    <w:p>
-      <w:pPr>
-        <w:pStyle w:val="TOC1"/>
-        <w:rPr>
-          <w:rFonts w:asciiTheme="minorHAnsi" w:eastAsiaTheme="minorEastAsia" w:hAnsiTheme="minorHAnsi" w:cstheme="minorBidi"/>
-          <w:noProof/>
-          <w:sz w:val="22"/>
-          <w:szCs w:val="22"/>
-        </w:rPr>
-      </w:pPr>
-      <w:hyperlink w:anchor="_Toc122639230" w:history="1">
-        <w:r>
-          <w:rPr>
-            <w:rStyle w:val="Hyperlink"/>
-            <w:noProof/>
-            <w:lang w:val="vi-VN"/>
-          </w:rPr>
-          <w:t xml:space="preserve">[1] </w:t>
-        </w:r>
-        <w:r>
-          <w:rPr>
-            <w:rStyle w:val="Hyperlink"/>
-            <w:bCs/>
-            <w:noProof/>
-            <w:lang w:val="vi-VN"/>
-          </w:rPr>
-          <w:t>Tên tác giả, Tên tài liệu, Tên nhà xuất bản, năm xuất bản</w:t>
-        </w:r>
-        <w:r>
-          <w:rPr>
-            <w:noProof/>
-            <w:webHidden/>
-          </w:rPr>
-          <w:tab/>
-        </w:r>
-        <w:r>
-          <w:rPr>
-            <w:noProof/>
-            <w:webHidden/>
-          </w:rPr>
-          <w:fldChar w:fldCharType="begin"/>
-        </w:r>
-        <w:r>
-          <w:rPr>
-            <w:noProof/>
-            <w:webHidden/>
-          </w:rPr>
-          <w:instrText xml:space="preserve"> PAGEREF _Toc122639230 \h </w:instrText>
-        </w:r>
-        <w:r>
-          <w:rPr>
-            <w:noProof/>
-            <w:webHidden/>
-          </w:rPr>
-        </w:r>
-        <w:r>
-          <w:rPr>
-            <w:noProof/>
-            <w:webHidden/>
-          </w:rPr>
-          <w:fldChar w:fldCharType="separate"/>
-        </w:r>
-        <w:r>
-          <w:rPr>
-            <w:noProof/>
-            <w:webHidden/>
-          </w:rPr>
-          <w:t>8</w:t>
-        </w:r>
-        <w:r>
-          <w:rPr>
-            <w:noProof/>
-            <w:webHidden/>
-          </w:rPr>
-          <w:fldChar w:fldCharType="end"/>
-        </w:r>
-      </w:hyperlink>
-    </w:p>
-    <w:p>
-      <w:pPr>
-        <w:pStyle w:val="TOC1"/>
-        <w:rPr>
-          <w:rFonts w:asciiTheme="minorHAnsi" w:eastAsiaTheme="minorEastAsia" w:hAnsiTheme="minorHAnsi" w:cstheme="minorBidi"/>
-          <w:noProof/>
-          <w:sz w:val="22"/>
-          <w:szCs w:val="22"/>
-        </w:rPr>
-      </w:pPr>
-      <w:hyperlink w:anchor="_Toc122639231" w:history="1">
-        <w:r>
-          <w:rPr>
-            <w:rStyle w:val="Hyperlink"/>
-            <w:noProof/>
-            <w:lang w:val="vi-VN"/>
-          </w:rPr>
-          <w:t xml:space="preserve">[2] </w:t>
-        </w:r>
-        <w:r>
-          <w:rPr>
-            <w:rStyle w:val="Hyperlink"/>
-            <w:bCs/>
-            <w:noProof/>
-            <w:lang w:val="vi-VN"/>
-          </w:rPr>
-          <w:t>Tên chủ sở hữu, Tên bài viết, url, ngày truy cập</w:t>
-        </w:r>
-        <w:r>
-          <w:rPr>
-            <w:noProof/>
-            <w:webHidden/>
-          </w:rPr>
-          <w:tab/>
-        </w:r>
-        <w:r>
-          <w:rPr>
-            <w:noProof/>
-            <w:webHidden/>
-          </w:rPr>
-          <w:fldChar w:fldCharType="begin"/>
-        </w:r>
-        <w:r>
-          <w:rPr>
-            <w:noProof/>
-            <w:webHidden/>
-          </w:rPr>
-          <w:instrText xml:space="preserve"> PAGEREF _Toc122639231 \h </w:instrText>
-        </w:r>
-        <w:r>
-          <w:rPr>
-            <w:noProof/>
-            <w:webHidden/>
-          </w:rPr>
-        </w:r>
-        <w:r>
-          <w:rPr>
-            <w:noProof/>
-            <w:webHidden/>
-          </w:rPr>
-          <w:fldChar w:fldCharType="separate"/>
-        </w:r>
-        <w:r>
-          <w:rPr>
-            <w:noProof/>
-            <w:webHidden/>
-          </w:rPr>
-          <w:t>8</w:t>
-        </w:r>
-        <w:r>
-          <w:rPr>
-            <w:noProof/>
-            <w:webHidden/>
-          </w:rPr>
-          <w:fldChar w:fldCharType="end"/>
-        </w:r>
-      </w:hyperlink>
-    </w:p>
-    <w:p>
-      <w:pPr>
-        <w:pStyle w:val="TOC1"/>
-        <w:rPr>
-          <w:rFonts w:asciiTheme="minorHAnsi" w:eastAsiaTheme="minorEastAsia" w:hAnsiTheme="minorHAnsi" w:cstheme="minorBidi"/>
-          <w:noProof/>
-          <w:sz w:val="22"/>
-          <w:szCs w:val="22"/>
-        </w:rPr>
-      </w:pPr>
-      <w:hyperlink w:anchor="_Toc122639232" w:history="1">
-        <w:r>
-          <w:rPr>
-            <w:rStyle w:val="Hyperlink"/>
-            <w:noProof/>
-          </w:rPr>
-          <w:t>PHỤ LỤC</w:t>
-        </w:r>
-        <w:r>
-          <w:rPr>
-            <w:noProof/>
-            <w:webHidden/>
-          </w:rPr>
-          <w:tab/>
-        </w:r>
-        <w:r>
-          <w:rPr>
-            <w:noProof/>
-            <w:webHidden/>
-          </w:rPr>
-          <w:fldChar w:fldCharType="begin"/>
-        </w:r>
-        <w:r>
-          <w:rPr>
-            <w:noProof/>
-            <w:webHidden/>
-          </w:rPr>
-          <w:instrText xml:space="preserve"> PAGEREF _Toc122639232 \h </w:instrText>
-        </w:r>
-        <w:r>
-          <w:rPr>
-            <w:noProof/>
-            <w:webHidden/>
-          </w:rPr>
-        </w:r>
-        <w:r>
-          <w:rPr>
-            <w:noProof/>
-            <w:webHidden/>
-          </w:rPr>
-          <w:fldChar w:fldCharType="separate"/>
-        </w:r>
-        <w:r>
-          <w:rPr>
-            <w:noProof/>
-            <w:webHidden/>
-          </w:rPr>
-          <w:t>9</w:t>
-        </w:r>
-        <w:r>
-          <w:rPr>
-            <w:noProof/>
-            <w:webHidden/>
-          </w:rPr>
-          <w:fldChar w:fldCharType="end"/>
-        </w:r>
-      </w:hyperlink>
-    </w:p>
-    <w:p>
-      <w:pPr>
         <w:pStyle w:val="0-NDUNG"/>
       </w:pPr>
       <w:r>
@@ -2629,7 +2704,7 @@
       <w:r>
         <w:br w:type="page"/>
       </w:r>
-      <w:bookmarkStart w:id="6" w:name="_Toc122639210"/>
+      <w:bookmarkStart w:id="5" w:name="_Toc122964515"/>
       <w:r>
         <w:lastRenderedPageBreak/>
         <w:t xml:space="preserve">DANH </w:t>
@@ -2640,7 +2715,7 @@
       <w:r>
         <w:t xml:space="preserve"> HÌNH VẼ</w:t>
       </w:r>
-      <w:bookmarkEnd w:id="6"/>
+      <w:bookmarkEnd w:id="5"/>
     </w:p>
     <w:p>
       <w:pPr>
@@ -2862,7 +2937,7 @@
       <w:pPr>
         <w:pStyle w:val="Title"/>
       </w:pPr>
-      <w:bookmarkStart w:id="7" w:name="_Toc122639211"/>
+      <w:bookmarkStart w:id="6" w:name="_Toc122964516"/>
       <w:r>
         <w:lastRenderedPageBreak/>
         <w:t xml:space="preserve">DANH </w:t>
@@ -2873,17 +2948,30 @@
       <w:r>
         <w:t xml:space="preserve"> BẢNG BIỂU</w:t>
       </w:r>
-      <w:bookmarkEnd w:id="7"/>
-    </w:p>
-    <w:p>
-      <w:fldSimple w:instr=" TOC \h \z \t &quot;4-HINH&quot; \c ">
-        <w:r>
-          <w:rPr>
-            <w:noProof/>
-          </w:rPr>
-          <w:t>No table of table entries found.</w:t>
-        </w:r>
-      </w:fldSimple>
+      <w:bookmarkEnd w:id="6"/>
+    </w:p>
+    <w:p>
+      <w:r>
+        <w:fldChar w:fldCharType="begin"/>
+      </w:r>
+      <w:r>
+        <w:instrText xml:space="preserve"> TOC \h \z \t "4-HINH" \c </w:instrText>
+      </w:r>
+      <w:r>
+        <w:fldChar w:fldCharType="separate"/>
+      </w:r>
+      <w:r>
+        <w:rPr>
+          <w:noProof/>
+        </w:rPr>
+        <w:t>No table of table entries found.</w:t>
+      </w:r>
+      <w:r>
+        <w:rPr>
+          <w:noProof/>
+        </w:rPr>
+        <w:fldChar w:fldCharType="end"/>
+      </w:r>
     </w:p>
     <w:p/>
     <w:p>
@@ -2901,12 +2989,12 @@
       <w:pPr>
         <w:pStyle w:val="Title"/>
       </w:pPr>
-      <w:bookmarkStart w:id="8" w:name="_Toc122639212"/>
+      <w:bookmarkStart w:id="7" w:name="_Toc122964517"/>
       <w:r>
         <w:lastRenderedPageBreak/>
         <w:t>DANH SÁCH CÁC TỪ VIẾT TẮT</w:t>
       </w:r>
-      <w:bookmarkEnd w:id="8"/>
+      <w:bookmarkEnd w:id="7"/>
     </w:p>
     <w:p>
       <w:r>
@@ -2950,12 +3038,12 @@
       <w:pPr>
         <w:pStyle w:val="Title"/>
       </w:pPr>
-      <w:bookmarkStart w:id="9" w:name="_Toc122639213"/>
+      <w:bookmarkStart w:id="8" w:name="_Toc122964518"/>
       <w:r>
         <w:lastRenderedPageBreak/>
         <w:t>MỞ ĐẦU (GIỚI THIỆU ĐỀ TÀI)</w:t>
       </w:r>
-      <w:bookmarkEnd w:id="9"/>
+      <w:bookmarkEnd w:id="8"/>
     </w:p>
     <w:p>
       <w:pPr>
@@ -2984,55 +3072,15 @@
         <w:jc w:val="both"/>
       </w:pPr>
       <w:r>
-        <w:t xml:space="preserve">Chúng em xin </w:t>
+        <w:t xml:space="preserve">Chúng em xin cảm ơn thầy </w:t>
       </w:r>
       <w:proofErr w:type="spellStart"/>
       <w:r>
-        <w:t>cảm</w:t>
+        <w:t>Nguyễn</w:t>
       </w:r>
       <w:proofErr w:type="spellEnd"/>
       <w:r>
-        <w:t xml:space="preserve"> </w:t>
-      </w:r>
-      <w:proofErr w:type="spellStart"/>
-      <w:r>
-        <w:t>ơn</w:t>
-      </w:r>
-      <w:proofErr w:type="spellEnd"/>
-      <w:r>
-        <w:t xml:space="preserve"> </w:t>
-      </w:r>
-      <w:proofErr w:type="spellStart"/>
-      <w:r>
-        <w:t>thầy</w:t>
-      </w:r>
-      <w:proofErr w:type="spellEnd"/>
-      <w:r>
-        <w:t xml:space="preserve"> </w:t>
-      </w:r>
-      <w:proofErr w:type="spellStart"/>
-      <w:r>
-        <w:t>Nguyễn</w:t>
-      </w:r>
-      <w:proofErr w:type="spellEnd"/>
-      <w:r>
-        <w:t xml:space="preserve"> </w:t>
-      </w:r>
-      <w:proofErr w:type="spellStart"/>
-      <w:r>
-        <w:t>Thế</w:t>
-      </w:r>
-      <w:proofErr w:type="spellEnd"/>
-      <w:r>
-        <w:t xml:space="preserve"> </w:t>
-      </w:r>
-      <w:proofErr w:type="spellStart"/>
-      <w:r>
-        <w:t>Xuân</w:t>
-      </w:r>
-      <w:proofErr w:type="spellEnd"/>
-      <w:r>
-        <w:t xml:space="preserve"> Ly đã hỗ trợ chúng em trong việc thực hiện đồ án lần này.</w:t>
+        <w:t xml:space="preserve"> Thế Xuân Ly đã hỗ trợ chúng em trong việc thực hiện đồ án lần này.</w:t>
       </w:r>
     </w:p>
     <w:p>
@@ -3046,7 +3094,7 @@
           <w:rStyle w:val="apple-converted-space"/>
         </w:rPr>
       </w:pPr>
-      <w:bookmarkStart w:id="10" w:name="_Toc122639214"/>
+      <w:bookmarkStart w:id="9" w:name="_Toc122964519"/>
       <w:r>
         <w:rPr>
           <w:rStyle w:val="apple-converted-space"/>
@@ -3059,44 +3107,44 @@
         </w:rPr>
         <w:t>CƠ SỞ LÝ THUYẾT</w:t>
       </w:r>
+      <w:bookmarkEnd w:id="9"/>
+    </w:p>
+    <w:p>
+      <w:pPr>
+        <w:pStyle w:val="Heading2"/>
+        <w:rPr>
+          <w:rStyle w:val="apple-converted-space"/>
+        </w:rPr>
+      </w:pPr>
+      <w:bookmarkStart w:id="10" w:name="_Toc122964520"/>
+      <w:r>
+        <w:rPr>
+          <w:rStyle w:val="apple-converted-space"/>
+        </w:rPr>
+        <w:t>Nêu vấn đề</w:t>
+      </w:r>
       <w:bookmarkEnd w:id="10"/>
     </w:p>
     <w:p>
-      <w:pPr>
-        <w:pStyle w:val="Heading2"/>
-        <w:rPr>
-          <w:rStyle w:val="apple-converted-space"/>
-        </w:rPr>
-      </w:pPr>
-      <w:bookmarkStart w:id="11" w:name="_Toc122639215"/>
-      <w:r>
-        <w:rPr>
-          <w:rStyle w:val="apple-converted-space"/>
-        </w:rPr>
-        <w:t>Nêu vấn đề</w:t>
+      <w:r>
+        <w:t>Một nhóm người trong công ty cần chia sẻ dữ liệu các thư mục quản lý với nhau</w:t>
+      </w:r>
+      <w:r>
+        <w:t xml:space="preserve"> thông qua mạng cục bộ LAN mạng diện rộng WAN</w:t>
+      </w:r>
+    </w:p>
+    <w:p>
+      <w:pPr>
+        <w:pStyle w:val="Heading3"/>
+      </w:pPr>
+      <w:r>
+        <w:t xml:space="preserve"> </w:t>
+      </w:r>
+      <w:bookmarkStart w:id="11" w:name="_Toc122964521"/>
+      <w:r>
+        <w:t>Đầu vào</w:t>
       </w:r>
       <w:bookmarkEnd w:id="11"/>
-    </w:p>
-    <w:p>
-      <w:r>
-        <w:t>Một nhóm người trong công ty cần chia sẻ dữ liệu các thư mục quản lý với nhau</w:t>
-      </w:r>
-      <w:r>
-        <w:t xml:space="preserve"> thông qua mạng cục bộ LAN mạng diện rộng WAN</w:t>
-      </w:r>
-    </w:p>
-    <w:p>
-      <w:pPr>
-        <w:pStyle w:val="Heading3"/>
-      </w:pPr>
-      <w:r>
-        <w:t xml:space="preserve"> </w:t>
-      </w:r>
-      <w:bookmarkStart w:id="12" w:name="_Toc122639216"/>
-      <w:r>
-        <w:t>Đầu vào</w:t>
-      </w:r>
-      <w:bookmarkEnd w:id="12"/>
     </w:p>
     <w:p>
       <w:pPr>
@@ -3126,11 +3174,11 @@
       <w:pPr>
         <w:pStyle w:val="Heading3"/>
       </w:pPr>
-      <w:bookmarkStart w:id="13" w:name="_Toc122639217"/>
+      <w:bookmarkStart w:id="12" w:name="_Toc122964522"/>
       <w:r>
         <w:t>Đầu ra</w:t>
       </w:r>
-      <w:bookmarkEnd w:id="13"/>
+      <w:bookmarkEnd w:id="12"/>
     </w:p>
     <w:p>
       <w:pPr>
@@ -3166,24 +3214,24 @@
           <w:rStyle w:val="apple-converted-space"/>
         </w:rPr>
       </w:pPr>
-      <w:bookmarkStart w:id="14" w:name="_Toc122639218"/>
+      <w:bookmarkStart w:id="13" w:name="_Toc122964523"/>
       <w:r>
         <w:rPr>
           <w:rStyle w:val="apple-converted-space"/>
         </w:rPr>
         <w:t>Các khái niệm</w:t>
       </w:r>
+      <w:bookmarkEnd w:id="13"/>
+    </w:p>
+    <w:p>
+      <w:pPr>
+        <w:pStyle w:val="Heading3"/>
+      </w:pPr>
+      <w:bookmarkStart w:id="14" w:name="_Toc122964524"/>
+      <w:r>
+        <w:t>Mô hình Client-Server</w:t>
+      </w:r>
       <w:bookmarkEnd w:id="14"/>
-    </w:p>
-    <w:p>
-      <w:pPr>
-        <w:pStyle w:val="Heading3"/>
-      </w:pPr>
-      <w:bookmarkStart w:id="15" w:name="_Toc122639219"/>
-      <w:r>
-        <w:t>Mô hình Client-Server</w:t>
-      </w:r>
-      <w:bookmarkEnd w:id="15"/>
     </w:p>
     <w:p>
       <w:pPr>
@@ -3242,46 +3290,22 @@
         <w:jc w:val="both"/>
       </w:pPr>
       <w:r>
-        <w:t xml:space="preserve">Chương trình server và client nói chuyện với nhau bằng các thông điệp (messages) thông qua một cổng truyền thông liên </w:t>
+        <w:t>Chương trình server và client nói chuyện với nhau bằng các thông điệp (messages) thông qua một cổng truyền thông liên tác IPC (</w:t>
       </w:r>
       <w:proofErr w:type="spellStart"/>
       <w:r>
-        <w:t>tác</w:t>
+        <w:t>I</w:t>
+      </w:r>
+      <w:r>
+        <w:t>nterprocess</w:t>
       </w:r>
       <w:proofErr w:type="spellEnd"/>
       <w:r>
-        <w:t xml:space="preserve"> IPC (</w:t>
-      </w:r>
-      <w:proofErr w:type="spellStart"/>
-      <w:r>
-        <w:t>I</w:t>
-      </w:r>
-      <w:r>
-        <w:t>nterprocess</w:t>
-      </w:r>
-      <w:proofErr w:type="spellEnd"/>
-      <w:r>
         <w:t xml:space="preserve"> Communication). Để một chương trình server và một chương trình client có thể giao tiếp được với nhau thì giữa </w:t>
       </w:r>
       <w:r>
         <w:lastRenderedPageBreak/>
-        <w:t xml:space="preserve">chúng phải có một chuẩn để nói chuyện, chuẩn này được gọi là giao thức. Nếu một chương trình client nào đó muốn yêu cầu lấy thông tin từ server thì nó phải tuân theo giao thức mà server </w:t>
-      </w:r>
-      <w:proofErr w:type="spellStart"/>
-      <w:r>
-        <w:t>đó</w:t>
-      </w:r>
-      <w:proofErr w:type="spellEnd"/>
-      <w:r>
-        <w:t xml:space="preserve"> </w:t>
-      </w:r>
-      <w:proofErr w:type="spellStart"/>
-      <w:r>
-        <w:t>đưa</w:t>
-      </w:r>
-      <w:proofErr w:type="spellEnd"/>
-      <w:r>
-        <w:t xml:space="preserve"> </w:t>
+        <w:t xml:space="preserve">chúng phải có một chuẩn để nói chuyện, chuẩn này được gọi là giao thức. Nếu một chương trình client nào đó muốn yêu cầu lấy thông tin từ server thì nó phải tuân theo giao thức mà server đó đưa </w:t>
       </w:r>
       <w:proofErr w:type="spellStart"/>
       <w:r>
@@ -3294,11 +3318,9 @@
         <w:pStyle w:val="Heading4"/>
         <w:spacing w:before="240" w:beforeAutospacing="0" w:after="0" w:afterAutospacing="0" w:line="240" w:lineRule="auto"/>
       </w:pPr>
-      <w:bookmarkStart w:id="16" w:name="_Toc122639220"/>
       <w:r>
         <w:t>Ưu điểm</w:t>
       </w:r>
-      <w:bookmarkEnd w:id="16"/>
     </w:p>
     <w:p>
       <w:pPr>
@@ -3313,14 +3335,14 @@
           <w:bCs/>
         </w:rPr>
       </w:pPr>
-      <w:bookmarkStart w:id="17" w:name="_Toc27683"/>
+      <w:bookmarkStart w:id="15" w:name="_Toc27683"/>
       <w:r>
         <w:rPr>
           <w:bCs/>
         </w:rPr>
         <w:t>Có khả năng chống quá tải mạng</w:t>
       </w:r>
-      <w:bookmarkEnd w:id="17"/>
+      <w:bookmarkEnd w:id="15"/>
     </w:p>
     <w:p>
       <w:pPr>
@@ -3441,14 +3463,12 @@
         <w:pStyle w:val="Heading4"/>
         <w:spacing w:after="0" w:afterAutospacing="0" w:line="240" w:lineRule="auto"/>
       </w:pPr>
-      <w:bookmarkStart w:id="18" w:name="_Toc122639221"/>
       <w:r>
         <w:t xml:space="preserve">Nhược </w:t>
       </w:r>
       <w:r>
         <w:t>điểm</w:t>
       </w:r>
-      <w:bookmarkEnd w:id="18"/>
     </w:p>
     <w:p>
       <w:pPr>
@@ -3543,66 +3563,26 @@
         <w:rPr>
           <w:color w:val="333333"/>
         </w:rPr>
-        <w:t xml:space="preserve">là trao đổi dữ liệu giữa server và client ở 2 khu vực địa lý khác nhau. Trong quá trình trao đổi dữ liệu, khả năng thông tin mạng bị lộ là </w:t>
+        <w:t xml:space="preserve">là trao đổi dữ liệu giữa server và client ở 2 khu vực địa lý khác nhau. Trong quá trình trao đổi dữ liệu, khả năng thông tin mạng bị lộ là điều dễ xảy </w:t>
       </w:r>
       <w:proofErr w:type="spellStart"/>
       <w:r>
         <w:rPr>
           <w:color w:val="333333"/>
         </w:rPr>
-        <w:t>điều</w:t>
+        <w:t>ra.</w:t>
       </w:r>
       <w:proofErr w:type="spellEnd"/>
-      <w:r>
-        <w:rPr>
-          <w:color w:val="333333"/>
-        </w:rPr>
-        <w:t xml:space="preserve"> </w:t>
-      </w:r>
-      <w:proofErr w:type="spellStart"/>
-      <w:r>
-        <w:rPr>
-          <w:color w:val="333333"/>
-        </w:rPr>
-        <w:t>dễ</w:t>
-      </w:r>
-      <w:proofErr w:type="spellEnd"/>
-      <w:r>
-        <w:rPr>
-          <w:color w:val="333333"/>
-        </w:rPr>
-        <w:t xml:space="preserve"> </w:t>
-      </w:r>
-      <w:proofErr w:type="spellStart"/>
-      <w:r>
-        <w:rPr>
-          <w:color w:val="333333"/>
-        </w:rPr>
-        <w:t>xảy</w:t>
-      </w:r>
-      <w:proofErr w:type="spellEnd"/>
-      <w:r>
-        <w:rPr>
-          <w:color w:val="333333"/>
-        </w:rPr>
-        <w:t xml:space="preserve"> </w:t>
-      </w:r>
-      <w:proofErr w:type="spellStart"/>
-      <w:r>
-        <w:rPr>
-          <w:color w:val="333333"/>
-        </w:rPr>
-        <w:t>ra.</w:t>
-      </w:r>
-      <w:proofErr w:type="spellEnd"/>
     </w:p>
     <w:p>
       <w:pPr>
         <w:pStyle w:val="Heading3"/>
       </w:pPr>
+      <w:bookmarkStart w:id="16" w:name="_Toc122964525"/>
       <w:r>
         <w:t>TCP/IP</w:t>
       </w:r>
+      <w:bookmarkEnd w:id="16"/>
     </w:p>
     <w:p>
       <w:pPr>
@@ -3782,39 +3762,15 @@
         <w:jc w:val="both"/>
       </w:pPr>
       <w:r>
-        <w:t xml:space="preserve">Chức năng này được tổ chức </w:t>
+        <w:t xml:space="preserve">Chức năng này được tổ chức thành 4 tầng </w:t>
       </w:r>
       <w:proofErr w:type="spellStart"/>
       <w:r>
-        <w:t>thành</w:t>
+        <w:t>trừu</w:t>
       </w:r>
       <w:proofErr w:type="spellEnd"/>
       <w:r>
-        <w:t xml:space="preserve"> 4 </w:t>
-      </w:r>
-      <w:proofErr w:type="spellStart"/>
-      <w:r>
-        <w:t>tầng</w:t>
-      </w:r>
-      <w:proofErr w:type="spellEnd"/>
-      <w:r>
-        <w:t xml:space="preserve"> </w:t>
-      </w:r>
-      <w:proofErr w:type="spellStart"/>
-      <w:r>
-        <w:t>trừu</w:t>
-      </w:r>
-      <w:proofErr w:type="spellEnd"/>
-      <w:r>
-        <w:t xml:space="preserve"> </w:t>
-      </w:r>
-      <w:proofErr w:type="spellStart"/>
-      <w:r>
-        <w:t>tượng</w:t>
-      </w:r>
-      <w:proofErr w:type="spellEnd"/>
-      <w:r>
-        <w:t xml:space="preserve">. </w:t>
+        <w:t xml:space="preserve"> tượng. </w:t>
       </w:r>
     </w:p>
     <w:p>
@@ -3932,56 +3888,20 @@
         <w:rPr>
           <w:shd w:val="clear" w:color="auto" w:fill="FFFFFF"/>
         </w:rPr>
-        <w:t xml:space="preserve">chịu trách nhiệm truyền tải dữ liệu một cách logic trong mạng. Các phân đoạn dữ liệu sẽ được đóng gói (Packets) với kích thước mỗi gói phù hợp với mạng chuyển mạch mà nó dùng để truyền dữ liệu. Lúc này, các gói tin được chèn thêm phần Header chứa thông tin của tầng mạng và tiếp tục được chuyển </w:t>
+        <w:t xml:space="preserve">chịu trách nhiệm truyền tải dữ liệu một cách logic trong mạng. Các phân đoạn dữ liệu sẽ được đóng gói (Packets) với kích thước mỗi gói phù hợp với mạng chuyển mạch mà nó dùng để truyền dữ liệu. Lúc này, các gói tin được chèn thêm phần Header chứa thông tin của tầng mạng và tiếp tục được chuyển đến tầng tiếp </w:t>
       </w:r>
       <w:proofErr w:type="spellStart"/>
       <w:r>
         <w:rPr>
           <w:shd w:val="clear" w:color="auto" w:fill="FFFFFF"/>
         </w:rPr>
-        <w:t>đến</w:t>
-      </w:r>
-      <w:proofErr w:type="spellEnd"/>
+        <w:t>theo</w:t>
+      </w:r>
       <w:r>
         <w:rPr>
           <w:shd w:val="clear" w:color="auto" w:fill="FFFFFF"/>
         </w:rPr>
-        <w:t xml:space="preserve"> </w:t>
-      </w:r>
-      <w:proofErr w:type="spellStart"/>
-      <w:r>
-        <w:rPr>
-          <w:shd w:val="clear" w:color="auto" w:fill="FFFFFF"/>
-        </w:rPr>
-        <w:t>tầng</w:t>
-      </w:r>
-      <w:proofErr w:type="spellEnd"/>
-      <w:r>
-        <w:rPr>
-          <w:shd w:val="clear" w:color="auto" w:fill="FFFFFF"/>
-        </w:rPr>
-        <w:t xml:space="preserve"> </w:t>
-      </w:r>
-      <w:proofErr w:type="spellStart"/>
-      <w:r>
-        <w:rPr>
-          <w:shd w:val="clear" w:color="auto" w:fill="FFFFFF"/>
-        </w:rPr>
-        <w:t>tiếp</w:t>
-      </w:r>
-      <w:proofErr w:type="spellEnd"/>
-      <w:r>
-        <w:rPr>
-          <w:shd w:val="clear" w:color="auto" w:fill="FFFFFF"/>
-        </w:rPr>
-        <w:t xml:space="preserve"> </w:t>
-      </w:r>
-      <w:proofErr w:type="spellStart"/>
-      <w:r>
-        <w:rPr>
-          <w:shd w:val="clear" w:color="auto" w:fill="FFFFFF"/>
-        </w:rPr>
-        <w:t>theo.</w:t>
+        <w:t>.</w:t>
       </w:r>
       <w:proofErr w:type="spellEnd"/>
       <w:r>
@@ -4242,6 +4162,403 @@
     </w:p>
     <w:p>
       <w:pPr>
+        <w:pStyle w:val="Heading3"/>
+      </w:pPr>
+      <w:bookmarkStart w:id="17" w:name="_Toc122964526"/>
+      <w:r>
+        <w:t>Mô hình MVC</w:t>
+      </w:r>
+      <w:bookmarkEnd w:id="17"/>
+    </w:p>
+    <w:p>
+      <w:pPr>
+        <w:pStyle w:val="Heading4"/>
+        <w:spacing w:line="276" w:lineRule="auto"/>
+      </w:pPr>
+      <w:r>
+        <w:t>Định nghĩa</w:t>
+      </w:r>
+    </w:p>
+    <w:p>
+      <w:pPr>
+        <w:pStyle w:val="Caption"/>
+        <w:rPr>
+          <w:b w:val="0"/>
+          <w:bCs w:val="0"/>
+          <w:sz w:val="26"/>
+          <w:szCs w:val="26"/>
+        </w:rPr>
+      </w:pPr>
+      <w:r>
+        <w:rPr>
+          <w:sz w:val="26"/>
+          <w:szCs w:val="26"/>
+        </w:rPr>
+        <w:t>MVC</w:t>
+      </w:r>
+      <w:r>
+        <w:rPr>
+          <w:sz w:val="26"/>
+          <w:szCs w:val="26"/>
+        </w:rPr>
+        <w:t xml:space="preserve"> </w:t>
+      </w:r>
+      <w:r>
+        <w:rPr>
+          <w:b w:val="0"/>
+          <w:bCs w:val="0"/>
+          <w:sz w:val="26"/>
+          <w:szCs w:val="26"/>
+        </w:rPr>
+        <w:t>là viết tắt của cụm từ “</w:t>
+      </w:r>
+      <w:r>
+        <w:rPr>
+          <w:sz w:val="26"/>
+          <w:szCs w:val="26"/>
+        </w:rPr>
+        <w:t xml:space="preserve">Model – View – Controller” </w:t>
+      </w:r>
+      <w:r>
+        <w:rPr>
+          <w:b w:val="0"/>
+          <w:bCs w:val="0"/>
+          <w:sz w:val="26"/>
+          <w:szCs w:val="26"/>
+        </w:rPr>
+        <w:t>. Đây là mô hình thiết kế được sử dụng rộng rãi trong hầu hết các ngôn ngữ lập trình hướng đối tượng: Java, PHP,…</w:t>
+      </w:r>
+      <w:r>
+        <w:rPr>
+          <w:rFonts w:ascii="Roboto" w:hAnsi="Roboto"/>
+          <w:color w:val="333333"/>
+          <w:shd w:val="clear" w:color="auto" w:fill="FFFFFF"/>
+        </w:rPr>
+        <w:t xml:space="preserve"> </w:t>
+      </w:r>
+      <w:r>
+        <w:rPr>
+          <w:b w:val="0"/>
+          <w:bCs w:val="0"/>
+          <w:color w:val="333333"/>
+          <w:sz w:val="26"/>
+          <w:szCs w:val="26"/>
+          <w:shd w:val="clear" w:color="auto" w:fill="FFFFFF"/>
+        </w:rPr>
+        <w:t>thường được dùng để phát triển giao diện người dùng, cung cấp các thành phần cơ bản để thiết kế một chương trình cho máy tính hoặc điện thoại di động, cũng như là các ứng dụng web.</w:t>
+      </w:r>
+    </w:p>
+    <w:p>
+      <w:r>
+        <w:rPr>
+          <w:b/>
+          <w:bCs/>
+        </w:rPr>
+        <w:t>MVC</w:t>
+      </w:r>
+      <w:r>
+        <w:t xml:space="preserve"> có mục tiêu nhằm chia tách phần giao diện và phần code của ứng dụng để dễ dàng quản lý, bảo trì và phát triển. Bao gồm 3 thành phần chính có tương tác với nhau:</w:t>
+      </w:r>
+    </w:p>
+    <w:p>
+      <w:pPr>
+        <w:pStyle w:val="ListParagraph"/>
+        <w:numPr>
+          <w:ilvl w:val="0"/>
+          <w:numId w:val="33"/>
+        </w:numPr>
+      </w:pPr>
+      <w:r>
+        <w:rPr>
+          <w:b/>
+          <w:bCs/>
+        </w:rPr>
+        <w:t>Model (dữ liệu)</w:t>
+      </w:r>
+      <w:r>
+        <w:t xml:space="preserve">: </w:t>
+      </w:r>
+      <w:r>
+        <w:t>Tách riêng thành phần logic và phần hiển thị</w:t>
+      </w:r>
+    </w:p>
+    <w:p>
+      <w:pPr>
+        <w:pStyle w:val="ListParagraph"/>
+        <w:numPr>
+          <w:ilvl w:val="0"/>
+          <w:numId w:val="34"/>
+        </w:numPr>
+      </w:pPr>
+      <w:proofErr w:type="spellStart"/>
+      <w:r>
+        <w:rPr>
+          <w:b/>
+          <w:bCs/>
+        </w:rPr>
+        <w:t>Model.Bean</w:t>
+      </w:r>
+      <w:proofErr w:type="spellEnd"/>
+      <w:r>
+        <w:t>:</w:t>
+      </w:r>
+      <w:r>
+        <w:rPr>
+          <w:b/>
+          <w:bCs/>
+        </w:rPr>
+        <w:t xml:space="preserve"> </w:t>
+      </w:r>
+      <w:r>
+        <w:t>Chứa các thực thể, gồm các thuộc tính (private), constructor, kèm các phương thức get/set</w:t>
+      </w:r>
+    </w:p>
+    <w:p>
+      <w:pPr>
+        <w:pStyle w:val="ListParagraph"/>
+        <w:numPr>
+          <w:ilvl w:val="0"/>
+          <w:numId w:val="34"/>
+        </w:numPr>
+      </w:pPr>
+      <w:proofErr w:type="spellStart"/>
+      <w:r>
+        <w:rPr>
+          <w:b/>
+          <w:bCs/>
+        </w:rPr>
+        <w:t>Model.DAO</w:t>
+      </w:r>
+      <w:proofErr w:type="spellEnd"/>
+      <w:r>
+        <w:t>: Thực hiện các công việc liên quan đến tương tác trực tiếp với Database như kết nối, lấy dữ liệu, truy vấn, chỉnh sửa…</w:t>
+      </w:r>
+    </w:p>
+    <w:p>
+      <w:pPr>
+        <w:pStyle w:val="ListParagraph"/>
+        <w:numPr>
+          <w:ilvl w:val="0"/>
+          <w:numId w:val="34"/>
+        </w:numPr>
+      </w:pPr>
+      <w:r>
+        <w:rPr>
+          <w:b/>
+          <w:bCs/>
+        </w:rPr>
+        <w:t>Model.BO (service)</w:t>
+      </w:r>
+      <w:r>
+        <w:t xml:space="preserve">: Truyền yêu cầu từ Controller chuyển đến </w:t>
+      </w:r>
+      <w:proofErr w:type="spellStart"/>
+      <w:r>
+        <w:t>Model.DAO</w:t>
+      </w:r>
+      <w:proofErr w:type="spellEnd"/>
+      <w:r>
+        <w:t xml:space="preserve"> để xử lý, nhận dữ liệu từ </w:t>
+      </w:r>
+      <w:proofErr w:type="spellStart"/>
+      <w:r>
+        <w:t>Model.DAO</w:t>
+      </w:r>
+      <w:proofErr w:type="spellEnd"/>
+      <w:r>
+        <w:t xml:space="preserve"> và trả về cho Controller. Ngoài ra còn xử lý nghiệp vụ.</w:t>
+      </w:r>
+    </w:p>
+    <w:p>
+      <w:pPr>
+        <w:pStyle w:val="ListParagraph"/>
+        <w:numPr>
+          <w:ilvl w:val="0"/>
+          <w:numId w:val="33"/>
+        </w:numPr>
+      </w:pPr>
+      <w:r>
+        <w:rPr>
+          <w:b/>
+          <w:bCs/>
+        </w:rPr>
+        <w:lastRenderedPageBreak/>
+        <w:t>View</w:t>
+      </w:r>
+      <w:r>
+        <w:t>: là giao diện của hệ thống tương tác trực tiếp với người dùng.</w:t>
+      </w:r>
+    </w:p>
+    <w:p>
+      <w:pPr>
+        <w:pStyle w:val="ListParagraph"/>
+        <w:numPr>
+          <w:ilvl w:val="0"/>
+          <w:numId w:val="33"/>
+        </w:numPr>
+      </w:pPr>
+      <w:r>
+        <w:rPr>
+          <w:b/>
+          <w:bCs/>
+        </w:rPr>
+        <w:t>Controller</w:t>
+      </w:r>
+      <w:r>
+        <w:t>: nhận yêu cầu từ người dùng</w:t>
+      </w:r>
+      <w:r>
+        <w:t>, đưa yêu cầu và nhận dữ liệu từ tầng Model, từ đó chuyển hướng trả về cho View.</w:t>
+      </w:r>
+    </w:p>
+    <w:p>
+      <w:pPr>
+        <w:pStyle w:val="Heading4"/>
+        <w:spacing w:after="0" w:afterAutospacing="0"/>
+      </w:pPr>
+      <w:r>
+        <w:t>Ưu điểm của mô hình MVC</w:t>
+      </w:r>
+    </w:p>
+    <w:p>
+      <w:pPr>
+        <w:pStyle w:val="Caption"/>
+        <w:numPr>
+          <w:ilvl w:val="0"/>
+          <w:numId w:val="35"/>
+        </w:numPr>
+        <w:rPr>
+          <w:b w:val="0"/>
+          <w:bCs w:val="0"/>
+          <w:sz w:val="26"/>
+          <w:szCs w:val="26"/>
+        </w:rPr>
+      </w:pPr>
+      <w:r>
+        <w:rPr>
+          <w:b w:val="0"/>
+          <w:bCs w:val="0"/>
+          <w:sz w:val="26"/>
+          <w:szCs w:val="26"/>
+        </w:rPr>
+        <w:t xml:space="preserve">Băng thông nhẹ vị không sử dụng </w:t>
+      </w:r>
+      <w:proofErr w:type="spellStart"/>
+      <w:r>
+        <w:rPr>
+          <w:b w:val="0"/>
+          <w:bCs w:val="0"/>
+          <w:sz w:val="26"/>
+          <w:szCs w:val="26"/>
+        </w:rPr>
+        <w:t>viewstate</w:t>
+      </w:r>
+      <w:proofErr w:type="spellEnd"/>
+      <w:r>
+        <w:rPr>
+          <w:b w:val="0"/>
+          <w:bCs w:val="0"/>
+          <w:sz w:val="26"/>
+          <w:szCs w:val="26"/>
+        </w:rPr>
+        <w:t xml:space="preserve"> nên khá tiết kiệm băng thông, giúp website hoạt động ổn định hơn.</w:t>
+      </w:r>
+    </w:p>
+    <w:p>
+      <w:pPr>
+        <w:pStyle w:val="ListParagraph"/>
+        <w:numPr>
+          <w:ilvl w:val="0"/>
+          <w:numId w:val="35"/>
+        </w:numPr>
+      </w:pPr>
+      <w:r>
+        <w:t>Tách biệt các phần Model, Controller, View với nhau, giúp việc kiểm tra đơn giản hơn, phát hiện các lỗi trước khi ra mắt cho người dùng.</w:t>
+      </w:r>
+    </w:p>
+    <w:p>
+      <w:pPr>
+        <w:pStyle w:val="ListParagraph"/>
+        <w:numPr>
+          <w:ilvl w:val="0"/>
+          <w:numId w:val="35"/>
+        </w:numPr>
+      </w:pPr>
+      <w:r>
+        <w:t>Chức năng Controller có vai trò quan trọng và tối ưu trên các nền tảng ngôn ngữ khác nhau.</w:t>
+      </w:r>
+    </w:p>
+    <w:p>
+      <w:pPr>
+        <w:pStyle w:val="ListParagraph"/>
+        <w:numPr>
+          <w:ilvl w:val="0"/>
+          <w:numId w:val="35"/>
+        </w:numPr>
+      </w:pPr>
+      <w:r>
+        <w:t>Bảo trì, tái sử dụng code dễ dàng.</w:t>
+      </w:r>
+    </w:p>
+    <w:p>
+      <w:pPr>
+        <w:pStyle w:val="ListParagraph"/>
+        <w:numPr>
+          <w:ilvl w:val="0"/>
+          <w:numId w:val="35"/>
+        </w:numPr>
+      </w:pPr>
+      <w:r>
+        <w:t>Phân chia công việc cho các developer dễ dàng hơn.</w:t>
+      </w:r>
+    </w:p>
+    <w:p>
+      <w:pPr>
+        <w:pStyle w:val="Heading4"/>
+        <w:spacing w:after="0" w:afterAutospacing="0"/>
+      </w:pPr>
+      <w:r>
+        <w:t>Nhược điểm</w:t>
+      </w:r>
+    </w:p>
+    <w:p>
+      <w:pPr>
+        <w:pStyle w:val="Caption"/>
+        <w:numPr>
+          <w:ilvl w:val="0"/>
+          <w:numId w:val="36"/>
+        </w:numPr>
+        <w:rPr>
+          <w:b w:val="0"/>
+          <w:bCs w:val="0"/>
+          <w:sz w:val="26"/>
+          <w:szCs w:val="26"/>
+        </w:rPr>
+      </w:pPr>
+      <w:r>
+        <w:rPr>
+          <w:b w:val="0"/>
+          <w:bCs w:val="0"/>
+          <w:sz w:val="26"/>
+          <w:szCs w:val="26"/>
+        </w:rPr>
+        <w:t>Ít phù hợp với các dự án nhỏ vì khá là cồng kềnh và mất thời gian.</w:t>
+      </w:r>
+    </w:p>
+    <w:p>
+      <w:pPr>
+        <w:pStyle w:val="ListParagraph"/>
+        <w:numPr>
+          <w:ilvl w:val="0"/>
+          <w:numId w:val="36"/>
+        </w:numPr>
+      </w:pPr>
+      <w:r>
+        <w:t>Khó triển khai rộng rãi</w:t>
+      </w:r>
+    </w:p>
+    <w:p>
+      <w:pPr>
         <w:pStyle w:val="Heading1"/>
         <w:numPr>
           <w:ilvl w:val="0"/>
@@ -4249,7 +4566,7 @@
         </w:numPr>
         <w:ind w:left="432" w:hanging="432"/>
       </w:pPr>
-      <w:bookmarkStart w:id="19" w:name="_Toc122639222"/>
+      <w:bookmarkStart w:id="18" w:name="_Toc122964527"/>
       <w:r>
         <w:rPr>
           <w:rStyle w:val="apple-converted-space"/>
@@ -4262,7 +4579,7 @@
         </w:rPr>
         <w:t xml:space="preserve"> HỆ THỐNG</w:t>
       </w:r>
-      <w:bookmarkEnd w:id="19"/>
+      <w:bookmarkEnd w:id="18"/>
     </w:p>
     <w:p>
       <w:pPr>
@@ -4293,103 +4610,18 @@
           <w:numId w:val="20"/>
         </w:numPr>
       </w:pPr>
-      <w:proofErr w:type="spellStart"/>
-      <w:r>
-        <w:t>Các</w:t>
-      </w:r>
-      <w:proofErr w:type="spellEnd"/>
+      <w:bookmarkStart w:id="19" w:name="_Toc122964528"/>
+      <w:r>
+        <w:t>Các chức năng trong hệ thống</w:t>
+      </w:r>
+      <w:bookmarkEnd w:id="19"/>
       <w:r>
         <w:t xml:space="preserve"> </w:t>
       </w:r>
-      <w:proofErr w:type="spellStart"/>
-      <w:r>
-        <w:t>chức</w:t>
-      </w:r>
-      <w:proofErr w:type="spellEnd"/>
-      <w:r>
-        <w:t xml:space="preserve"> </w:t>
-      </w:r>
-      <w:proofErr w:type="spellStart"/>
-      <w:r>
-        <w:t>năng</w:t>
-      </w:r>
-      <w:proofErr w:type="spellEnd"/>
-      <w:r>
-        <w:t xml:space="preserve"> </w:t>
-      </w:r>
-      <w:proofErr w:type="spellStart"/>
-      <w:r>
-        <w:t>trong</w:t>
-      </w:r>
-      <w:proofErr w:type="spellEnd"/>
-      <w:r>
-        <w:t xml:space="preserve"> </w:t>
-      </w:r>
-      <w:proofErr w:type="spellStart"/>
-      <w:r>
-        <w:t>hệ</w:t>
-      </w:r>
-      <w:proofErr w:type="spellEnd"/>
-      <w:r>
-        <w:t xml:space="preserve"> </w:t>
-      </w:r>
-      <w:proofErr w:type="spellStart"/>
-      <w:r>
-        <w:t>thống</w:t>
-      </w:r>
-      <w:proofErr w:type="spellEnd"/>
-      <w:r>
-        <w:t xml:space="preserve"> </w:t>
-      </w:r>
-    </w:p>
-    <w:p>
-      <w:proofErr w:type="spellStart"/>
-      <w:r>
-        <w:t>Ứng</w:t>
-      </w:r>
-      <w:proofErr w:type="spellEnd"/>
-      <w:r>
-        <w:t xml:space="preserve"> </w:t>
-      </w:r>
-      <w:proofErr w:type="spellStart"/>
-      <w:r>
-        <w:t>dụng</w:t>
-      </w:r>
-      <w:proofErr w:type="spellEnd"/>
-      <w:r>
-        <w:t xml:space="preserve"> bao </w:t>
-      </w:r>
-      <w:proofErr w:type="spellStart"/>
-      <w:r>
-        <w:t>gồm</w:t>
-      </w:r>
-      <w:proofErr w:type="spellEnd"/>
-      <w:r>
-        <w:t xml:space="preserve"> </w:t>
-      </w:r>
-      <w:proofErr w:type="spellStart"/>
-      <w:r>
-        <w:t>các</w:t>
-      </w:r>
-      <w:proofErr w:type="spellEnd"/>
-      <w:r>
-        <w:t xml:space="preserve"> </w:t>
-      </w:r>
-      <w:proofErr w:type="spellStart"/>
-      <w:r>
-        <w:t>chức</w:t>
-      </w:r>
-      <w:proofErr w:type="spellEnd"/>
-      <w:r>
-        <w:t xml:space="preserve"> </w:t>
-      </w:r>
-      <w:proofErr w:type="spellStart"/>
-      <w:r>
-        <w:t>năng</w:t>
-      </w:r>
-      <w:proofErr w:type="spellEnd"/>
-      <w:r>
-        <w:t xml:space="preserve"> :</w:t>
+    </w:p>
+    <w:p>
+      <w:r>
+        <w:t>Ứng dụng bao gồm các chức năng :</w:t>
       </w:r>
     </w:p>
     <w:p>
@@ -4400,21 +4632,8 @@
           <w:numId w:val="32"/>
         </w:numPr>
       </w:pPr>
-      <w:proofErr w:type="spellStart"/>
-      <w:r>
-        <w:t>Đăng</w:t>
-      </w:r>
-      <w:proofErr w:type="spellEnd"/>
-      <w:r>
-        <w:t xml:space="preserve"> </w:t>
-      </w:r>
-      <w:proofErr w:type="spellStart"/>
-      <w:r>
-        <w:t>nhập</w:t>
-      </w:r>
-      <w:proofErr w:type="spellEnd"/>
-      <w:r>
-        <w:t xml:space="preserve"> </w:t>
+      <w:r>
+        <w:t xml:space="preserve">Đăng nhập </w:t>
       </w:r>
     </w:p>
     <w:p>
@@ -4425,19 +4644,9 @@
           <w:numId w:val="32"/>
         </w:numPr>
       </w:pPr>
-      <w:proofErr w:type="spellStart"/>
-      <w:r>
-        <w:t>Đăng</w:t>
-      </w:r>
-      <w:proofErr w:type="spellEnd"/>
-      <w:r>
-        <w:t xml:space="preserve"> </w:t>
-      </w:r>
-      <w:proofErr w:type="spellStart"/>
-      <w:r>
-        <w:t>ký</w:t>
-      </w:r>
-      <w:proofErr w:type="spellEnd"/>
+      <w:r>
+        <w:t>Đăng ký</w:t>
+      </w:r>
     </w:p>
     <w:p>
       <w:pPr>
@@ -4447,51 +4656,9 @@
           <w:numId w:val="32"/>
         </w:numPr>
       </w:pPr>
-      <w:proofErr w:type="spellStart"/>
-      <w:r>
-        <w:t>Xem</w:t>
-      </w:r>
-      <w:proofErr w:type="spellEnd"/>
-      <w:r>
-        <w:t xml:space="preserve"> </w:t>
-      </w:r>
-      <w:proofErr w:type="spellStart"/>
-      <w:r>
-        <w:t>thư</w:t>
-      </w:r>
-      <w:proofErr w:type="spellEnd"/>
-      <w:r>
-        <w:t xml:space="preserve"> </w:t>
-      </w:r>
-      <w:proofErr w:type="spellStart"/>
-      <w:r>
-        <w:t>mục</w:t>
-      </w:r>
-      <w:proofErr w:type="spellEnd"/>
-      <w:r>
-        <w:t xml:space="preserve"> </w:t>
-      </w:r>
-      <w:proofErr w:type="spellStart"/>
-      <w:r>
-        <w:t>của</w:t>
-      </w:r>
-      <w:proofErr w:type="spellEnd"/>
-      <w:r>
-        <w:t xml:space="preserve"> user </w:t>
-      </w:r>
-      <w:proofErr w:type="spellStart"/>
-      <w:r>
-        <w:t>quản</w:t>
-      </w:r>
-      <w:proofErr w:type="spellEnd"/>
-      <w:r>
-        <w:t xml:space="preserve"> </w:t>
-      </w:r>
-      <w:proofErr w:type="spellStart"/>
-      <w:r>
-        <w:t>lý</w:t>
-      </w:r>
-      <w:proofErr w:type="spellEnd"/>
+      <w:r>
+        <w:t>Xem thư mục của user quản lý</w:t>
+      </w:r>
     </w:p>
     <w:p>
       <w:pPr>
@@ -4501,67 +4668,9 @@
           <w:numId w:val="32"/>
         </w:numPr>
       </w:pPr>
-      <w:proofErr w:type="spellStart"/>
-      <w:r>
-        <w:t>Xem</w:t>
-      </w:r>
-      <w:proofErr w:type="spellEnd"/>
-      <w:r>
-        <w:t xml:space="preserve"> </w:t>
-      </w:r>
-      <w:proofErr w:type="spellStart"/>
-      <w:r>
-        <w:t>thư</w:t>
-      </w:r>
-      <w:proofErr w:type="spellEnd"/>
-      <w:r>
-        <w:t xml:space="preserve"> </w:t>
-      </w:r>
-      <w:proofErr w:type="spellStart"/>
-      <w:r>
-        <w:t>mục</w:t>
-      </w:r>
-      <w:proofErr w:type="spellEnd"/>
-      <w:r>
-        <w:t xml:space="preserve"> </w:t>
-      </w:r>
-      <w:proofErr w:type="spellStart"/>
-      <w:r>
-        <w:t>của</w:t>
-      </w:r>
-      <w:proofErr w:type="spellEnd"/>
-      <w:r>
-        <w:t xml:space="preserve"> user </w:t>
-      </w:r>
-      <w:proofErr w:type="spellStart"/>
-      <w:r>
-        <w:t>được</w:t>
-      </w:r>
-      <w:proofErr w:type="spellEnd"/>
-      <w:r>
-        <w:t xml:space="preserve"> chia </w:t>
-      </w:r>
-      <w:proofErr w:type="spellStart"/>
-      <w:r>
-        <w:t>sẻ</w:t>
-      </w:r>
-      <w:proofErr w:type="spellEnd"/>
-      <w:r>
-        <w:t xml:space="preserve"> </w:t>
-      </w:r>
-      <w:proofErr w:type="spellStart"/>
-      <w:r>
-        <w:t>từ</w:t>
-      </w:r>
-      <w:proofErr w:type="spellEnd"/>
-      <w:r>
-        <w:t xml:space="preserve"> user </w:t>
-      </w:r>
-      <w:proofErr w:type="spellStart"/>
-      <w:r>
-        <w:t>khác</w:t>
-      </w:r>
-      <w:proofErr w:type="spellEnd"/>
+      <w:r>
+        <w:t>Xem thư mục của user được chia sẻ từ user khác</w:t>
+      </w:r>
     </w:p>
     <w:p>
       <w:pPr>
@@ -4583,13 +4692,8 @@
           <w:numId w:val="32"/>
         </w:numPr>
       </w:pPr>
-      <w:proofErr w:type="spellStart"/>
-      <w:r>
-        <w:t>Xóa</w:t>
-      </w:r>
-      <w:proofErr w:type="spellEnd"/>
-      <w:r>
-        <w:t xml:space="preserve"> file/folder</w:t>
+      <w:r>
+        <w:t>Xóa file/folder</w:t>
       </w:r>
     </w:p>
     <w:p>
@@ -4600,21 +4704,8 @@
           <w:numId w:val="32"/>
         </w:numPr>
       </w:pPr>
-      <w:proofErr w:type="spellStart"/>
-      <w:r>
-        <w:t>Tạo</w:t>
-      </w:r>
-      <w:proofErr w:type="spellEnd"/>
-      <w:r>
-        <w:t xml:space="preserve"> </w:t>
-      </w:r>
-      <w:proofErr w:type="spellStart"/>
-      <w:r>
-        <w:t>mới</w:t>
-      </w:r>
-      <w:proofErr w:type="spellEnd"/>
-      <w:r>
-        <w:t xml:space="preserve"> folder</w:t>
+      <w:r>
+        <w:t>Tạo mới folder</w:t>
       </w:r>
     </w:p>
     <w:p>
@@ -4625,35 +4716,9 @@
           <w:numId w:val="32"/>
         </w:numPr>
       </w:pPr>
-      <w:proofErr w:type="spellStart"/>
-      <w:r>
-        <w:t>Cấp</w:t>
-      </w:r>
-      <w:proofErr w:type="spellEnd"/>
-      <w:r>
-        <w:t xml:space="preserve"> </w:t>
-      </w:r>
-      <w:proofErr w:type="spellStart"/>
-      <w:r>
-        <w:t>quyền</w:t>
-      </w:r>
-      <w:proofErr w:type="spellEnd"/>
-      <w:r>
-        <w:t xml:space="preserve"> file/folder </w:t>
-      </w:r>
-      <w:proofErr w:type="spellStart"/>
-      <w:r>
-        <w:t>cho</w:t>
-      </w:r>
-      <w:proofErr w:type="spellEnd"/>
-      <w:r>
-        <w:t xml:space="preserve"> user </w:t>
-      </w:r>
-      <w:proofErr w:type="spellStart"/>
-      <w:r>
-        <w:t>khác</w:t>
-      </w:r>
-      <w:proofErr w:type="spellEnd"/>
+      <w:r>
+        <w:t>Cấp quyền file/folder cho user khác</w:t>
+      </w:r>
     </w:p>
     <w:p>
       <w:pPr>
@@ -4663,59 +4728,20 @@
           <w:numId w:val="32"/>
         </w:numPr>
       </w:pPr>
-      <w:proofErr w:type="spellStart"/>
-      <w:r>
-        <w:t>Tìm</w:t>
-      </w:r>
-      <w:proofErr w:type="spellEnd"/>
-      <w:r>
-        <w:t xml:space="preserve"> </w:t>
-      </w:r>
-      <w:proofErr w:type="spellStart"/>
-      <w:r>
-        <w:t>kiếm</w:t>
-      </w:r>
-      <w:proofErr w:type="spellEnd"/>
-      <w:r>
-        <w:t xml:space="preserve"> file</w:t>
-      </w:r>
-    </w:p>
-    <w:p/>
-    <w:p/>
+      <w:r>
+        <w:t>Tìm kiếm file</w:t>
+      </w:r>
+    </w:p>
     <w:p>
       <w:pPr>
         <w:pStyle w:val="Heading2"/>
       </w:pPr>
-      <w:proofErr w:type="spellStart"/>
+      <w:bookmarkStart w:id="20" w:name="_Toc122964529"/>
       <w:r>
         <w:lastRenderedPageBreak/>
-        <w:t>Cơ</w:t>
-      </w:r>
-      <w:proofErr w:type="spellEnd"/>
-      <w:r>
-        <w:t xml:space="preserve"> </w:t>
-      </w:r>
-      <w:proofErr w:type="spellStart"/>
-      <w:r>
-        <w:t>sở</w:t>
-      </w:r>
-      <w:proofErr w:type="spellEnd"/>
-      <w:r>
-        <w:t xml:space="preserve"> </w:t>
-      </w:r>
-      <w:proofErr w:type="spellStart"/>
-      <w:r>
-        <w:t>dữ</w:t>
-      </w:r>
-      <w:proofErr w:type="spellEnd"/>
-      <w:r>
-        <w:t xml:space="preserve"> </w:t>
-      </w:r>
-      <w:proofErr w:type="spellStart"/>
-      <w:r>
-        <w:t>liệu</w:t>
-      </w:r>
-      <w:proofErr w:type="spellEnd"/>
+        <w:t>Cơ sở dữ liệu</w:t>
+      </w:r>
+      <w:bookmarkEnd w:id="20"/>
     </w:p>
     <w:p>
       <w:r>
@@ -4769,82 +4795,435 @@
       <w:pPr>
         <w:pStyle w:val="Heading2"/>
       </w:pPr>
-      <w:proofErr w:type="spellStart"/>
-      <w:r>
-        <w:t>Sơ</w:t>
-      </w:r>
-      <w:proofErr w:type="spellEnd"/>
-      <w:r>
-        <w:t xml:space="preserve"> </w:t>
-      </w:r>
-      <w:proofErr w:type="spellStart"/>
-      <w:r>
-        <w:t>đồ</w:t>
-      </w:r>
-      <w:proofErr w:type="spellEnd"/>
-      <w:r>
-        <w:t xml:space="preserve"> </w:t>
-      </w:r>
-      <w:proofErr w:type="spellStart"/>
-      <w:r>
-        <w:t>khối</w:t>
-      </w:r>
-      <w:proofErr w:type="spellEnd"/>
-      <w:r>
-        <w:t xml:space="preserve"> </w:t>
-      </w:r>
-      <w:proofErr w:type="spellStart"/>
-      <w:r>
-        <w:t>hệ</w:t>
-      </w:r>
-      <w:proofErr w:type="spellEnd"/>
-      <w:r>
-        <w:t xml:space="preserve"> </w:t>
-      </w:r>
-      <w:proofErr w:type="spellStart"/>
-      <w:r>
-        <w:t>thống</w:t>
-      </w:r>
-      <w:proofErr w:type="spellEnd"/>
+      <w:bookmarkStart w:id="21" w:name="_Toc122964530"/>
+      <w:r>
+        <w:t>Sơ đồ khối hệ thống</w:t>
+      </w:r>
+      <w:bookmarkEnd w:id="21"/>
     </w:p>
     <w:p>
       <w:pPr>
         <w:pStyle w:val="Heading3"/>
-      </w:pPr>
-      <w:proofErr w:type="spellStart"/>
-      <w:r>
-        <w:t>Sơ</w:t>
-      </w:r>
-      <w:proofErr w:type="spellEnd"/>
-      <w:r>
-        <w:t xml:space="preserve"> </w:t>
-      </w:r>
-      <w:proofErr w:type="spellStart"/>
-      <w:r>
-        <w:t>đồ</w:t>
-      </w:r>
-      <w:proofErr w:type="spellEnd"/>
-      <w:r>
-        <w:t xml:space="preserve"> </w:t>
-      </w:r>
-      <w:proofErr w:type="spellStart"/>
-      <w:r>
-        <w:t>hoạt</w:t>
-      </w:r>
-      <w:proofErr w:type="spellEnd"/>
-      <w:r>
-        <w:t xml:space="preserve"> </w:t>
-      </w:r>
-      <w:proofErr w:type="spellStart"/>
-      <w:r>
-        <w:t>động</w:t>
-      </w:r>
-      <w:proofErr w:type="spellEnd"/>
-      <w:r>
-        <w:t>:</w:t>
-      </w:r>
-    </w:p>
-    <w:p/>
+        <w:spacing w:line="360" w:lineRule="auto"/>
+      </w:pPr>
+      <w:bookmarkStart w:id="22" w:name="_Toc122964531"/>
+      <w:r>
+        <w:t>Sơ đồ hoạt động</w:t>
+      </w:r>
+      <w:bookmarkEnd w:id="22"/>
+    </w:p>
+    <w:p>
+      <w:pPr>
+        <w:pStyle w:val="Heading4"/>
+      </w:pPr>
+      <w:r>
+        <w:t>Đăng nhập</w:t>
+      </w:r>
+    </w:p>
+    <w:p>
+      <w:pPr>
+        <w:pStyle w:val="Caption"/>
+      </w:pPr>
+      <w:r>
+        <w:rPr>
+          <w:noProof/>
+        </w:rPr>
+        <w:lastRenderedPageBreak/>
+        <w:drawing>
+          <wp:anchor distT="0" distB="0" distL="114300" distR="114300" simplePos="0" relativeHeight="251658752" behindDoc="0" locked="0" layoutInCell="1" allowOverlap="1" wp14:anchorId="458C9642" wp14:editId="74CBBF23">
+            <wp:simplePos x="0" y="0"/>
+            <wp:positionH relativeFrom="margin">
+              <wp:align>left</wp:align>
+            </wp:positionH>
+            <wp:positionV relativeFrom="paragraph">
+              <wp:posOffset>215380</wp:posOffset>
+            </wp:positionV>
+            <wp:extent cx="5760720" cy="5685155"/>
+            <wp:effectExtent l="0" t="0" r="0" b="0"/>
+            <wp:wrapSquare wrapText="bothSides"/>
+            <wp:docPr id="3" name="Picture 3" descr="Diagram&#10;&#10;Description automatically generated"/>
+            <wp:cNvGraphicFramePr>
+              <a:graphicFrameLocks xmlns:a="http://schemas.openxmlformats.org/drawingml/2006/main" noChangeAspect="1"/>
+            </wp:cNvGraphicFramePr>
+            <a:graphic xmlns:a="http://schemas.openxmlformats.org/drawingml/2006/main">
+              <a:graphicData uri="http://schemas.openxmlformats.org/drawingml/2006/picture">
+                <pic:pic xmlns:pic="http://schemas.openxmlformats.org/drawingml/2006/picture">
+                  <pic:nvPicPr>
+                    <pic:cNvPr id="3" name="Picture 3" descr="Diagram&#10;&#10;Description automatically generated"/>
+                    <pic:cNvPicPr/>
+                  </pic:nvPicPr>
+                  <pic:blipFill>
+                    <a:blip r:embed="rId18">
+                      <a:extLst>
+                        <a:ext uri="{28A0092B-C50C-407E-A947-70E740481C1C}">
+                          <a14:useLocalDpi xmlns:a14="http://schemas.microsoft.com/office/drawing/2010/main" val="0"/>
+                        </a:ext>
+                      </a:extLst>
+                    </a:blip>
+                    <a:stretch>
+                      <a:fillRect/>
+                    </a:stretch>
+                  </pic:blipFill>
+                  <pic:spPr>
+                    <a:xfrm>
+                      <a:off x="0" y="0"/>
+                      <a:ext cx="5760720" cy="5685155"/>
+                    </a:xfrm>
+                    <a:prstGeom prst="rect">
+                      <a:avLst/>
+                    </a:prstGeom>
+                  </pic:spPr>
+                </pic:pic>
+              </a:graphicData>
+            </a:graphic>
+          </wp:anchor>
+        </w:drawing>
+      </w:r>
+    </w:p>
+    <w:p>
+      <w:pPr>
+        <w:pStyle w:val="Heading4"/>
+      </w:pPr>
+      <w:r>
+        <w:t>Đăng ký</w:t>
+      </w:r>
+    </w:p>
+    <w:p>
+      <w:pPr>
+        <w:pStyle w:val="Caption"/>
+      </w:pPr>
+    </w:p>
+    <w:p>
+      <w:pPr>
+        <w:pStyle w:val="Heading4"/>
+      </w:pPr>
+      <w:r>
+        <w:t>Xem thư mục user quản lý</w:t>
+      </w:r>
+    </w:p>
+    <w:p>
+      <w:pPr>
+        <w:pStyle w:val="Caption"/>
+        <w:ind w:firstLine="0"/>
+      </w:pPr>
+      <w:r>
+        <w:rPr>
+          <w:noProof/>
+        </w:rPr>
+        <w:lastRenderedPageBreak/>
+        <w:drawing>
+          <wp:inline distT="0" distB="0" distL="0" distR="0" wp14:anchorId="2F3540AA" wp14:editId="798DA3E0">
+            <wp:extent cx="5464603" cy="4245428"/>
+            <wp:effectExtent l="0" t="0" r="3175" b="3175"/>
+            <wp:docPr id="4" name="Picture 4" descr="Diagram&#10;&#10;Description automatically generated"/>
+            <wp:cNvGraphicFramePr>
+              <a:graphicFrameLocks xmlns:a="http://schemas.openxmlformats.org/drawingml/2006/main" noChangeAspect="1"/>
+            </wp:cNvGraphicFramePr>
+            <a:graphic xmlns:a="http://schemas.openxmlformats.org/drawingml/2006/main">
+              <a:graphicData uri="http://schemas.openxmlformats.org/drawingml/2006/picture">
+                <pic:pic xmlns:pic="http://schemas.openxmlformats.org/drawingml/2006/picture">
+                  <pic:nvPicPr>
+                    <pic:cNvPr id="4" name="Picture 4" descr="Diagram&#10;&#10;Description automatically generated"/>
+                    <pic:cNvPicPr/>
+                  </pic:nvPicPr>
+                  <pic:blipFill>
+                    <a:blip r:embed="rId19">
+                      <a:extLst>
+                        <a:ext uri="{28A0092B-C50C-407E-A947-70E740481C1C}">
+                          <a14:useLocalDpi xmlns:a14="http://schemas.microsoft.com/office/drawing/2010/main" val="0"/>
+                        </a:ext>
+                      </a:extLst>
+                    </a:blip>
+                    <a:stretch>
+                      <a:fillRect/>
+                    </a:stretch>
+                  </pic:blipFill>
+                  <pic:spPr>
+                    <a:xfrm>
+                      <a:off x="0" y="0"/>
+                      <a:ext cx="5496645" cy="4270322"/>
+                    </a:xfrm>
+                    <a:prstGeom prst="rect">
+                      <a:avLst/>
+                    </a:prstGeom>
+                  </pic:spPr>
+                </pic:pic>
+              </a:graphicData>
+            </a:graphic>
+          </wp:inline>
+        </w:drawing>
+      </w:r>
+    </w:p>
+    <w:p>
+      <w:pPr>
+        <w:pStyle w:val="Heading4"/>
+      </w:pPr>
+      <w:r>
+        <w:t>Xem thư mục được chia sẻ từ user khác</w:t>
+      </w:r>
+    </w:p>
+    <w:p>
+      <w:pPr>
+        <w:pStyle w:val="Caption"/>
+        <w:ind w:firstLine="0"/>
+      </w:pPr>
+      <w:r>
+        <w:rPr>
+          <w:noProof/>
+        </w:rPr>
+        <w:drawing>
+          <wp:inline distT="0" distB="0" distL="0" distR="0" wp14:anchorId="441456FB" wp14:editId="4BE718F0">
+            <wp:extent cx="5464175" cy="4245095"/>
+            <wp:effectExtent l="0" t="0" r="3175" b="3175"/>
+            <wp:docPr id="6" name="Picture 6" descr="Diagram&#10;&#10;Description automatically generated"/>
+            <wp:cNvGraphicFramePr>
+              <a:graphicFrameLocks xmlns:a="http://schemas.openxmlformats.org/drawingml/2006/main" noChangeAspect="1"/>
+            </wp:cNvGraphicFramePr>
+            <a:graphic xmlns:a="http://schemas.openxmlformats.org/drawingml/2006/main">
+              <a:graphicData uri="http://schemas.openxmlformats.org/drawingml/2006/picture">
+                <pic:pic xmlns:pic="http://schemas.openxmlformats.org/drawingml/2006/picture">
+                  <pic:nvPicPr>
+                    <pic:cNvPr id="6" name="Picture 6" descr="Diagram&#10;&#10;Description automatically generated"/>
+                    <pic:cNvPicPr/>
+                  </pic:nvPicPr>
+                  <pic:blipFill>
+                    <a:blip r:embed="rId20">
+                      <a:extLst>
+                        <a:ext uri="{28A0092B-C50C-407E-A947-70E740481C1C}">
+                          <a14:useLocalDpi xmlns:a14="http://schemas.microsoft.com/office/drawing/2010/main" val="0"/>
+                        </a:ext>
+                      </a:extLst>
+                    </a:blip>
+                    <a:stretch>
+                      <a:fillRect/>
+                    </a:stretch>
+                  </pic:blipFill>
+                  <pic:spPr>
+                    <a:xfrm>
+                      <a:off x="0" y="0"/>
+                      <a:ext cx="5479117" cy="4256703"/>
+                    </a:xfrm>
+                    <a:prstGeom prst="rect">
+                      <a:avLst/>
+                    </a:prstGeom>
+                  </pic:spPr>
+                </pic:pic>
+              </a:graphicData>
+            </a:graphic>
+          </wp:inline>
+        </w:drawing>
+      </w:r>
+    </w:p>
+    <w:p>
+      <w:pPr>
+        <w:pStyle w:val="Heading4"/>
+      </w:pPr>
+      <w:r>
+        <w:lastRenderedPageBreak/>
+        <w:t>Download file/folder</w:t>
+      </w:r>
+    </w:p>
+    <w:p>
+      <w:pPr>
+        <w:pStyle w:val="Caption"/>
+        <w:ind w:firstLine="0"/>
+      </w:pPr>
+    </w:p>
+    <w:p>
+      <w:pPr>
+        <w:pStyle w:val="Heading4"/>
+      </w:pPr>
+      <w:r>
+        <w:t>Xóa file/folder</w:t>
+      </w:r>
+    </w:p>
+    <w:p>
+      <w:pPr>
+        <w:pStyle w:val="Caption"/>
+        <w:ind w:firstLine="0"/>
+      </w:pPr>
+      <w:r>
+        <w:rPr>
+          <w:noProof/>
+        </w:rPr>
+        <w:drawing>
+          <wp:inline distT="0" distB="0" distL="0" distR="0" wp14:anchorId="22296116" wp14:editId="062D35D4">
+            <wp:extent cx="5760720" cy="5309870"/>
+            <wp:effectExtent l="0" t="0" r="0" b="5080"/>
+            <wp:docPr id="8" name="Picture 8" descr="Diagram, schematic&#10;&#10;Description automatically generated"/>
+            <wp:cNvGraphicFramePr>
+              <a:graphicFrameLocks xmlns:a="http://schemas.openxmlformats.org/drawingml/2006/main" noChangeAspect="1"/>
+            </wp:cNvGraphicFramePr>
+            <a:graphic xmlns:a="http://schemas.openxmlformats.org/drawingml/2006/main">
+              <a:graphicData uri="http://schemas.openxmlformats.org/drawingml/2006/picture">
+                <pic:pic xmlns:pic="http://schemas.openxmlformats.org/drawingml/2006/picture">
+                  <pic:nvPicPr>
+                    <pic:cNvPr id="8" name="Picture 8" descr="Diagram, schematic&#10;&#10;Description automatically generated"/>
+                    <pic:cNvPicPr/>
+                  </pic:nvPicPr>
+                  <pic:blipFill>
+                    <a:blip r:embed="rId21">
+                      <a:extLst>
+                        <a:ext uri="{28A0092B-C50C-407E-A947-70E740481C1C}">
+                          <a14:useLocalDpi xmlns:a14="http://schemas.microsoft.com/office/drawing/2010/main" val="0"/>
+                        </a:ext>
+                      </a:extLst>
+                    </a:blip>
+                    <a:stretch>
+                      <a:fillRect/>
+                    </a:stretch>
+                  </pic:blipFill>
+                  <pic:spPr>
+                    <a:xfrm>
+                      <a:off x="0" y="0"/>
+                      <a:ext cx="5760720" cy="5309870"/>
+                    </a:xfrm>
+                    <a:prstGeom prst="rect">
+                      <a:avLst/>
+                    </a:prstGeom>
+                  </pic:spPr>
+                </pic:pic>
+              </a:graphicData>
+            </a:graphic>
+          </wp:inline>
+        </w:drawing>
+      </w:r>
+    </w:p>
+    <w:p>
+      <w:pPr>
+        <w:pStyle w:val="Heading4"/>
+      </w:pPr>
+      <w:r>
+        <w:t>Tạo folder</w:t>
+      </w:r>
+    </w:p>
+    <w:p>
+      <w:pPr>
+        <w:pStyle w:val="Caption"/>
+        <w:ind w:firstLine="0"/>
+      </w:pPr>
+    </w:p>
+    <w:p>
+      <w:pPr>
+        <w:pStyle w:val="Heading4"/>
+      </w:pPr>
+      <w:r>
+        <w:t>Cấp quyền file/folder cho user khác</w:t>
+      </w:r>
+    </w:p>
+    <w:p>
+      <w:pPr>
+        <w:pStyle w:val="Caption"/>
+        <w:ind w:firstLine="0"/>
+      </w:pPr>
+      <w:r>
+        <w:rPr>
+          <w:noProof/>
+        </w:rPr>
+        <w:lastRenderedPageBreak/>
+        <w:drawing>
+          <wp:inline distT="0" distB="0" distL="0" distR="0" wp14:anchorId="0E830FB9" wp14:editId="050F4DFE">
+            <wp:extent cx="5760720" cy="5434330"/>
+            <wp:effectExtent l="0" t="0" r="1270" b="8255"/>
+            <wp:docPr id="10" name="Picture 10" descr="Diagram&#10;&#10;Description automatically generated"/>
+            <wp:cNvGraphicFramePr>
+              <a:graphicFrameLocks xmlns:a="http://schemas.openxmlformats.org/drawingml/2006/main" noChangeAspect="1"/>
+            </wp:cNvGraphicFramePr>
+            <a:graphic xmlns:a="http://schemas.openxmlformats.org/drawingml/2006/main">
+              <a:graphicData uri="http://schemas.openxmlformats.org/drawingml/2006/picture">
+                <pic:pic xmlns:pic="http://schemas.openxmlformats.org/drawingml/2006/picture">
+                  <pic:nvPicPr>
+                    <pic:cNvPr id="10" name="Picture 10" descr="Diagram&#10;&#10;Description automatically generated"/>
+                    <pic:cNvPicPr/>
+                  </pic:nvPicPr>
+                  <pic:blipFill>
+                    <a:blip r:embed="rId22">
+                      <a:extLst>
+                        <a:ext uri="{28A0092B-C50C-407E-A947-70E740481C1C}">
+                          <a14:useLocalDpi xmlns:a14="http://schemas.microsoft.com/office/drawing/2010/main" val="0"/>
+                        </a:ext>
+                      </a:extLst>
+                    </a:blip>
+                    <a:stretch>
+                      <a:fillRect/>
+                    </a:stretch>
+                  </pic:blipFill>
+                  <pic:spPr>
+                    <a:xfrm>
+                      <a:off x="0" y="0"/>
+                      <a:ext cx="5760720" cy="5434330"/>
+                    </a:xfrm>
+                    <a:prstGeom prst="rect">
+                      <a:avLst/>
+                    </a:prstGeom>
+                  </pic:spPr>
+                </pic:pic>
+              </a:graphicData>
+            </a:graphic>
+          </wp:inline>
+        </w:drawing>
+      </w:r>
+    </w:p>
+    <w:p>
+      <w:pPr>
+        <w:pStyle w:val="Heading4"/>
+      </w:pPr>
+      <w:r>
+        <w:t>Tìm kiếm</w:t>
+      </w:r>
+    </w:p>
+    <w:p>
+      <w:pPr>
+        <w:ind w:firstLine="0"/>
+      </w:pPr>
+      <w:r>
+        <w:rPr>
+          <w:noProof/>
+        </w:rPr>
+        <w:lastRenderedPageBreak/>
+        <w:drawing>
+          <wp:inline distT="0" distB="0" distL="0" distR="0" wp14:anchorId="1EB5F97B" wp14:editId="54240637">
+            <wp:extent cx="5760720" cy="4475480"/>
+            <wp:effectExtent l="0" t="0" r="0" b="1270"/>
+            <wp:docPr id="11" name="Picture 11" descr="Diagram&#10;&#10;Description automatically generated"/>
+            <wp:cNvGraphicFramePr>
+              <a:graphicFrameLocks xmlns:a="http://schemas.openxmlformats.org/drawingml/2006/main" noChangeAspect="1"/>
+            </wp:cNvGraphicFramePr>
+            <a:graphic xmlns:a="http://schemas.openxmlformats.org/drawingml/2006/main">
+              <a:graphicData uri="http://schemas.openxmlformats.org/drawingml/2006/picture">
+                <pic:pic xmlns:pic="http://schemas.openxmlformats.org/drawingml/2006/picture">
+                  <pic:nvPicPr>
+                    <pic:cNvPr id="11" name="Picture 11" descr="Diagram&#10;&#10;Description automatically generated"/>
+                    <pic:cNvPicPr/>
+                  </pic:nvPicPr>
+                  <pic:blipFill>
+                    <a:blip r:embed="rId23">
+                      <a:extLst>
+                        <a:ext uri="{28A0092B-C50C-407E-A947-70E740481C1C}">
+                          <a14:useLocalDpi xmlns:a14="http://schemas.microsoft.com/office/drawing/2010/main" val="0"/>
+                        </a:ext>
+                      </a:extLst>
+                    </a:blip>
+                    <a:stretch>
+                      <a:fillRect/>
+                    </a:stretch>
+                  </pic:blipFill>
+                  <pic:spPr>
+                    <a:xfrm>
+                      <a:off x="0" y="0"/>
+                      <a:ext cx="5760720" cy="4475480"/>
+                    </a:xfrm>
+                    <a:prstGeom prst="rect">
+                      <a:avLst/>
+                    </a:prstGeom>
+                  </pic:spPr>
+                </pic:pic>
+              </a:graphicData>
+            </a:graphic>
+          </wp:inline>
+        </w:drawing>
+      </w:r>
+    </w:p>
     <w:p/>
     <w:p/>
     <w:p/>
@@ -4859,11 +5238,11 @@
         </w:numPr>
         <w:ind w:left="432" w:hanging="432"/>
       </w:pPr>
-      <w:bookmarkStart w:id="20" w:name="_Toc122639225"/>
+      <w:bookmarkStart w:id="23" w:name="_Toc122964532"/>
       <w:r>
         <w:t>CHƯƠNG 3. TRIỂN KHAI VÀ ĐÁNH GIÁ KẾT QUẢ</w:t>
       </w:r>
-      <w:bookmarkEnd w:id="20"/>
+      <w:bookmarkEnd w:id="23"/>
     </w:p>
     <w:p>
       <w:pPr>
@@ -4890,21 +5269,21 @@
       <w:pPr>
         <w:pStyle w:val="Heading2"/>
       </w:pPr>
-      <w:bookmarkStart w:id="21" w:name="_Toc122639226"/>
+      <w:bookmarkStart w:id="24" w:name="_Toc122964533"/>
       <w:r>
         <w:t>….</w:t>
       </w:r>
-      <w:bookmarkEnd w:id="21"/>
+      <w:bookmarkEnd w:id="24"/>
     </w:p>
     <w:p>
       <w:pPr>
         <w:pStyle w:val="Heading2"/>
       </w:pPr>
-      <w:bookmarkStart w:id="22" w:name="_Toc122639227"/>
+      <w:bookmarkStart w:id="25" w:name="_Toc122964534"/>
       <w:r>
         <w:t>….</w:t>
       </w:r>
-      <w:bookmarkEnd w:id="22"/>
+      <w:bookmarkEnd w:id="25"/>
     </w:p>
     <w:p>
       <w:pPr>
@@ -4915,11 +5294,11 @@
         </w:numPr>
         <w:ind w:left="432" w:hanging="432"/>
       </w:pPr>
-      <w:bookmarkStart w:id="23" w:name="_Toc122639228"/>
+      <w:bookmarkStart w:id="26" w:name="_Toc122964535"/>
       <w:r>
         <w:t>KẾT LUẬN VÀ HƯỚNG PHÁT TRIỂN</w:t>
       </w:r>
-      <w:bookmarkEnd w:id="23"/>
+      <w:bookmarkEnd w:id="26"/>
     </w:p>
     <w:p>
       <w:pPr>
@@ -4934,12 +5313,12 @@
       <w:r>
         <w:br w:type="page"/>
       </w:r>
-      <w:bookmarkStart w:id="24" w:name="_Toc122639229"/>
+      <w:bookmarkStart w:id="27" w:name="_Toc122964536"/>
       <w:r>
         <w:lastRenderedPageBreak/>
         <w:t>TÀI LIỆU THAM KHẢO</w:t>
       </w:r>
-      <w:bookmarkEnd w:id="24"/>
+      <w:bookmarkEnd w:id="27"/>
     </w:p>
     <w:p>
       <w:pPr>
@@ -4954,7 +5333,7 @@
           <w:lang w:val="vi-VN"/>
         </w:rPr>
       </w:pPr>
-      <w:bookmarkStart w:id="25" w:name="_Toc122639230"/>
+      <w:bookmarkStart w:id="28" w:name="_Toc122964537"/>
       <w:r>
         <w:rPr>
           <w:lang w:val="vi-VN"/>
@@ -4977,7 +5356,7 @@
         </w:rPr>
         <w:t>bản</w:t>
       </w:r>
-      <w:bookmarkEnd w:id="25"/>
+      <w:bookmarkEnd w:id="28"/>
     </w:p>
     <w:p>
       <w:pPr>
@@ -4992,7 +5371,7 @@
           <w:lang w:val="vi-VN"/>
         </w:rPr>
       </w:pPr>
-      <w:bookmarkStart w:id="26" w:name="_Toc122639231"/>
+      <w:bookmarkStart w:id="29" w:name="_Toc122964538"/>
       <w:r>
         <w:rPr>
           <w:lang w:val="vi-VN"/>
@@ -5007,7 +5386,7 @@
         </w:rPr>
         <w:t>Tên chủ sở hữu, Tên bài viết, url, ngày truy cập</w:t>
       </w:r>
-      <w:bookmarkEnd w:id="26"/>
+      <w:bookmarkEnd w:id="29"/>
     </w:p>
     <w:p>
       <w:pPr>
@@ -5300,16 +5679,16 @@
       <w:pPr>
         <w:pStyle w:val="Title"/>
       </w:pPr>
-      <w:bookmarkStart w:id="27" w:name="_Toc122639232"/>
+      <w:bookmarkStart w:id="30" w:name="_Toc122964539"/>
       <w:r>
         <w:lastRenderedPageBreak/>
         <w:t>PHỤ LỤC</w:t>
       </w:r>
-      <w:bookmarkEnd w:id="27"/>
+      <w:bookmarkEnd w:id="30"/>
     </w:p>
     <w:sectPr>
-      <w:headerReference w:type="default" r:id="rId18"/>
-      <w:footerReference w:type="default" r:id="rId19"/>
+      <w:headerReference w:type="default" r:id="rId24"/>
+      <w:footerReference w:type="default" r:id="rId25"/>
       <w:pgSz w:w="11909" w:h="16834" w:code="9"/>
       <w:pgMar w:top="1138" w:right="1138" w:bottom="1138" w:left="1699" w:header="720" w:footer="432" w:gutter="0"/>
       <w:cols w:space="720"/>
@@ -5762,6 +6141,119 @@
     </w:lvl>
   </w:abstractNum>
   <w:abstractNum w:abstractNumId="11" w15:restartNumberingAfterBreak="0">
+    <w:nsid w:val="0CB40A6D"/>
+    <w:multiLevelType w:val="hybridMultilevel"/>
+    <w:tmpl w:val="47DA0D50"/>
+    <w:lvl w:ilvl="0" w:tplc="04090001">
+      <w:start w:val="1"/>
+      <w:numFmt w:val="bullet"/>
+      <w:lvlText w:val=""/>
+      <w:lvlJc w:val="left"/>
+      <w:pPr>
+        <w:ind w:left="2007" w:hanging="360"/>
+      </w:pPr>
+      <w:rPr>
+        <w:rFonts w:ascii="Symbol" w:hAnsi="Symbol" w:hint="default"/>
+      </w:rPr>
+    </w:lvl>
+    <w:lvl w:ilvl="1" w:tplc="04090003" w:tentative="1">
+      <w:start w:val="1"/>
+      <w:numFmt w:val="bullet"/>
+      <w:lvlText w:val="o"/>
+      <w:lvlJc w:val="left"/>
+      <w:pPr>
+        <w:ind w:left="2727" w:hanging="360"/>
+      </w:pPr>
+      <w:rPr>
+        <w:rFonts w:ascii="Courier New" w:hAnsi="Courier New" w:cs="Courier New" w:hint="default"/>
+      </w:rPr>
+    </w:lvl>
+    <w:lvl w:ilvl="2" w:tplc="04090005" w:tentative="1">
+      <w:start w:val="1"/>
+      <w:numFmt w:val="bullet"/>
+      <w:lvlText w:val=""/>
+      <w:lvlJc w:val="left"/>
+      <w:pPr>
+        <w:ind w:left="3447" w:hanging="360"/>
+      </w:pPr>
+      <w:rPr>
+        <w:rFonts w:ascii="Wingdings" w:hAnsi="Wingdings" w:hint="default"/>
+      </w:rPr>
+    </w:lvl>
+    <w:lvl w:ilvl="3" w:tplc="04090001" w:tentative="1">
+      <w:start w:val="1"/>
+      <w:numFmt w:val="bullet"/>
+      <w:lvlText w:val=""/>
+      <w:lvlJc w:val="left"/>
+      <w:pPr>
+        <w:ind w:left="4167" w:hanging="360"/>
+      </w:pPr>
+      <w:rPr>
+        <w:rFonts w:ascii="Symbol" w:hAnsi="Symbol" w:hint="default"/>
+      </w:rPr>
+    </w:lvl>
+    <w:lvl w:ilvl="4" w:tplc="04090003" w:tentative="1">
+      <w:start w:val="1"/>
+      <w:numFmt w:val="bullet"/>
+      <w:lvlText w:val="o"/>
+      <w:lvlJc w:val="left"/>
+      <w:pPr>
+        <w:ind w:left="4887" w:hanging="360"/>
+      </w:pPr>
+      <w:rPr>
+        <w:rFonts w:ascii="Courier New" w:hAnsi="Courier New" w:cs="Courier New" w:hint="default"/>
+      </w:rPr>
+    </w:lvl>
+    <w:lvl w:ilvl="5" w:tplc="04090005" w:tentative="1">
+      <w:start w:val="1"/>
+      <w:numFmt w:val="bullet"/>
+      <w:lvlText w:val=""/>
+      <w:lvlJc w:val="left"/>
+      <w:pPr>
+        <w:ind w:left="5607" w:hanging="360"/>
+      </w:pPr>
+      <w:rPr>
+        <w:rFonts w:ascii="Wingdings" w:hAnsi="Wingdings" w:hint="default"/>
+      </w:rPr>
+    </w:lvl>
+    <w:lvl w:ilvl="6" w:tplc="04090001" w:tentative="1">
+      <w:start w:val="1"/>
+      <w:numFmt w:val="bullet"/>
+      <w:lvlText w:val=""/>
+      <w:lvlJc w:val="left"/>
+      <w:pPr>
+        <w:ind w:left="6327" w:hanging="360"/>
+      </w:pPr>
+      <w:rPr>
+        <w:rFonts w:ascii="Symbol" w:hAnsi="Symbol" w:hint="default"/>
+      </w:rPr>
+    </w:lvl>
+    <w:lvl w:ilvl="7" w:tplc="04090003" w:tentative="1">
+      <w:start w:val="1"/>
+      <w:numFmt w:val="bullet"/>
+      <w:lvlText w:val="o"/>
+      <w:lvlJc w:val="left"/>
+      <w:pPr>
+        <w:ind w:left="7047" w:hanging="360"/>
+      </w:pPr>
+      <w:rPr>
+        <w:rFonts w:ascii="Courier New" w:hAnsi="Courier New" w:cs="Courier New" w:hint="default"/>
+      </w:rPr>
+    </w:lvl>
+    <w:lvl w:ilvl="8" w:tplc="04090005" w:tentative="1">
+      <w:start w:val="1"/>
+      <w:numFmt w:val="bullet"/>
+      <w:lvlText w:val=""/>
+      <w:lvlJc w:val="left"/>
+      <w:pPr>
+        <w:ind w:left="7767" w:hanging="360"/>
+      </w:pPr>
+      <w:rPr>
+        <w:rFonts w:ascii="Wingdings" w:hAnsi="Wingdings" w:hint="default"/>
+      </w:rPr>
+    </w:lvl>
+  </w:abstractNum>
+  <w:abstractNum w:abstractNumId="12" w15:restartNumberingAfterBreak="0">
     <w:nsid w:val="171669AD"/>
     <w:multiLevelType w:val="hybridMultilevel"/>
     <w:tmpl w:val="03D421FA"/>
@@ -5877,7 +6369,7 @@
       </w:rPr>
     </w:lvl>
   </w:abstractNum>
-  <w:abstractNum w:abstractNumId="12" w15:restartNumberingAfterBreak="0">
+  <w:abstractNum w:abstractNumId="13" w15:restartNumberingAfterBreak="0">
     <w:nsid w:val="202D1314"/>
     <w:multiLevelType w:val="hybridMultilevel"/>
     <w:tmpl w:val="5D7CB0D4"/>
@@ -5993,7 +6485,7 @@
       </w:rPr>
     </w:lvl>
   </w:abstractNum>
-  <w:abstractNum w:abstractNumId="13" w15:restartNumberingAfterBreak="0">
+  <w:abstractNum w:abstractNumId="14" w15:restartNumberingAfterBreak="0">
     <w:nsid w:val="20D67182"/>
     <w:multiLevelType w:val="hybridMultilevel"/>
     <w:tmpl w:val="CF268546"/>
@@ -6105,7 +6597,7 @@
       </w:rPr>
     </w:lvl>
   </w:abstractNum>
-  <w:abstractNum w:abstractNumId="14" w15:restartNumberingAfterBreak="0">
+  <w:abstractNum w:abstractNumId="15" w15:restartNumberingAfterBreak="0">
     <w:nsid w:val="2F8E1724"/>
     <w:multiLevelType w:val="hybridMultilevel"/>
     <w:tmpl w:val="871CE828"/>
@@ -6228,7 +6720,7 @@
       </w:pPr>
     </w:lvl>
   </w:abstractNum>
-  <w:abstractNum w:abstractNumId="15" w15:restartNumberingAfterBreak="0">
+  <w:abstractNum w:abstractNumId="16" w15:restartNumberingAfterBreak="0">
     <w:nsid w:val="3176455D"/>
     <w:multiLevelType w:val="hybridMultilevel"/>
     <w:tmpl w:val="8B26B596"/>
@@ -6341,7 +6833,7 @@
       </w:rPr>
     </w:lvl>
   </w:abstractNum>
-  <w:abstractNum w:abstractNumId="16" w15:restartNumberingAfterBreak="0">
+  <w:abstractNum w:abstractNumId="17" w15:restartNumberingAfterBreak="0">
     <w:nsid w:val="3EF80001"/>
     <w:multiLevelType w:val="hybridMultilevel"/>
     <w:tmpl w:val="CD0E338C"/>
@@ -6454,7 +6946,7 @@
       </w:rPr>
     </w:lvl>
   </w:abstractNum>
-  <w:abstractNum w:abstractNumId="17" w15:restartNumberingAfterBreak="0">
+  <w:abstractNum w:abstractNumId="18" w15:restartNumberingAfterBreak="0">
     <w:nsid w:val="488B300B"/>
     <w:multiLevelType w:val="multilevel"/>
     <w:tmpl w:val="B2B42C90"/>
@@ -6567,7 +7059,119 @@
       </w:rPr>
     </w:lvl>
   </w:abstractNum>
-  <w:abstractNum w:abstractNumId="18" w15:restartNumberingAfterBreak="0">
+  <w:abstractNum w:abstractNumId="19" w15:restartNumberingAfterBreak="0">
+    <w:nsid w:val="4A487CC3"/>
+    <w:multiLevelType w:val="hybridMultilevel"/>
+    <w:tmpl w:val="860AB78A"/>
+    <w:lvl w:ilvl="0" w:tplc="C988F7F8">
+      <w:numFmt w:val="bullet"/>
+      <w:lvlText w:val="-"/>
+      <w:lvlJc w:val="left"/>
+      <w:pPr>
+        <w:ind w:left="1287" w:hanging="360"/>
+      </w:pPr>
+      <w:rPr>
+        <w:rFonts w:ascii="Times New Roman" w:eastAsia="Times New Roman" w:hAnsi="Times New Roman" w:cs="Times New Roman" w:hint="default"/>
+      </w:rPr>
+    </w:lvl>
+    <w:lvl w:ilvl="1" w:tplc="04090003" w:tentative="1">
+      <w:start w:val="1"/>
+      <w:numFmt w:val="bullet"/>
+      <w:lvlText w:val="o"/>
+      <w:lvlJc w:val="left"/>
+      <w:pPr>
+        <w:ind w:left="2007" w:hanging="360"/>
+      </w:pPr>
+      <w:rPr>
+        <w:rFonts w:ascii="Courier New" w:hAnsi="Courier New" w:cs="Courier New" w:hint="default"/>
+      </w:rPr>
+    </w:lvl>
+    <w:lvl w:ilvl="2" w:tplc="04090005" w:tentative="1">
+      <w:start w:val="1"/>
+      <w:numFmt w:val="bullet"/>
+      <w:lvlText w:val=""/>
+      <w:lvlJc w:val="left"/>
+      <w:pPr>
+        <w:ind w:left="2727" w:hanging="360"/>
+      </w:pPr>
+      <w:rPr>
+        <w:rFonts w:ascii="Wingdings" w:hAnsi="Wingdings" w:hint="default"/>
+      </w:rPr>
+    </w:lvl>
+    <w:lvl w:ilvl="3" w:tplc="04090001" w:tentative="1">
+      <w:start w:val="1"/>
+      <w:numFmt w:val="bullet"/>
+      <w:lvlText w:val=""/>
+      <w:lvlJc w:val="left"/>
+      <w:pPr>
+        <w:ind w:left="3447" w:hanging="360"/>
+      </w:pPr>
+      <w:rPr>
+        <w:rFonts w:ascii="Symbol" w:hAnsi="Symbol" w:hint="default"/>
+      </w:rPr>
+    </w:lvl>
+    <w:lvl w:ilvl="4" w:tplc="04090003" w:tentative="1">
+      <w:start w:val="1"/>
+      <w:numFmt w:val="bullet"/>
+      <w:lvlText w:val="o"/>
+      <w:lvlJc w:val="left"/>
+      <w:pPr>
+        <w:ind w:left="4167" w:hanging="360"/>
+      </w:pPr>
+      <w:rPr>
+        <w:rFonts w:ascii="Courier New" w:hAnsi="Courier New" w:cs="Courier New" w:hint="default"/>
+      </w:rPr>
+    </w:lvl>
+    <w:lvl w:ilvl="5" w:tplc="04090005" w:tentative="1">
+      <w:start w:val="1"/>
+      <w:numFmt w:val="bullet"/>
+      <w:lvlText w:val=""/>
+      <w:lvlJc w:val="left"/>
+      <w:pPr>
+        <w:ind w:left="4887" w:hanging="360"/>
+      </w:pPr>
+      <w:rPr>
+        <w:rFonts w:ascii="Wingdings" w:hAnsi="Wingdings" w:hint="default"/>
+      </w:rPr>
+    </w:lvl>
+    <w:lvl w:ilvl="6" w:tplc="04090001" w:tentative="1">
+      <w:start w:val="1"/>
+      <w:numFmt w:val="bullet"/>
+      <w:lvlText w:val=""/>
+      <w:lvlJc w:val="left"/>
+      <w:pPr>
+        <w:ind w:left="5607" w:hanging="360"/>
+      </w:pPr>
+      <w:rPr>
+        <w:rFonts w:ascii="Symbol" w:hAnsi="Symbol" w:hint="default"/>
+      </w:rPr>
+    </w:lvl>
+    <w:lvl w:ilvl="7" w:tplc="04090003" w:tentative="1">
+      <w:start w:val="1"/>
+      <w:numFmt w:val="bullet"/>
+      <w:lvlText w:val="o"/>
+      <w:lvlJc w:val="left"/>
+      <w:pPr>
+        <w:ind w:left="6327" w:hanging="360"/>
+      </w:pPr>
+      <w:rPr>
+        <w:rFonts w:ascii="Courier New" w:hAnsi="Courier New" w:cs="Courier New" w:hint="default"/>
+      </w:rPr>
+    </w:lvl>
+    <w:lvl w:ilvl="8" w:tplc="04090005" w:tentative="1">
+      <w:start w:val="1"/>
+      <w:numFmt w:val="bullet"/>
+      <w:lvlText w:val=""/>
+      <w:lvlJc w:val="left"/>
+      <w:pPr>
+        <w:ind w:left="7047" w:hanging="360"/>
+      </w:pPr>
+      <w:rPr>
+        <w:rFonts w:ascii="Wingdings" w:hAnsi="Wingdings" w:hint="default"/>
+      </w:rPr>
+    </w:lvl>
+  </w:abstractNum>
+  <w:abstractNum w:abstractNumId="20" w15:restartNumberingAfterBreak="0">
     <w:nsid w:val="4D4172CC"/>
     <w:multiLevelType w:val="hybridMultilevel"/>
     <w:tmpl w:val="B73E5CB4"/>
@@ -6679,7 +7283,7 @@
       </w:rPr>
     </w:lvl>
   </w:abstractNum>
-  <w:abstractNum w:abstractNumId="19" w15:restartNumberingAfterBreak="0">
+  <w:abstractNum w:abstractNumId="21" w15:restartNumberingAfterBreak="0">
     <w:nsid w:val="4E5D7A39"/>
     <w:multiLevelType w:val="hybridMultilevel"/>
     <w:tmpl w:val="C4546DD4"/>
@@ -6818,7 +7422,7 @@
       </w:rPr>
     </w:lvl>
   </w:abstractNum>
-  <w:abstractNum w:abstractNumId="20" w15:restartNumberingAfterBreak="0">
+  <w:abstractNum w:abstractNumId="22" w15:restartNumberingAfterBreak="0">
     <w:nsid w:val="58027DDA"/>
     <w:multiLevelType w:val="multilevel"/>
     <w:tmpl w:val="F30CA932"/>
@@ -6940,7 +7544,7 @@
       </w:rPr>
     </w:lvl>
   </w:abstractNum>
-  <w:abstractNum w:abstractNumId="21" w15:restartNumberingAfterBreak="0">
+  <w:abstractNum w:abstractNumId="23" w15:restartNumberingAfterBreak="0">
     <w:nsid w:val="5B2A2B00"/>
     <w:multiLevelType w:val="hybridMultilevel"/>
     <w:tmpl w:val="9A06444C"/>
@@ -7054,7 +7658,7 @@
       </w:rPr>
     </w:lvl>
   </w:abstractNum>
-  <w:abstractNum w:abstractNumId="22" w15:restartNumberingAfterBreak="0">
+  <w:abstractNum w:abstractNumId="24" w15:restartNumberingAfterBreak="0">
     <w:nsid w:val="5D0B401A"/>
     <w:multiLevelType w:val="hybridMultilevel"/>
     <w:tmpl w:val="E95C2FE6"/>
@@ -7167,7 +7771,7 @@
       </w:rPr>
     </w:lvl>
   </w:abstractNum>
-  <w:abstractNum w:abstractNumId="23" w15:restartNumberingAfterBreak="0">
+  <w:abstractNum w:abstractNumId="25" w15:restartNumberingAfterBreak="0">
     <w:nsid w:val="621519F2"/>
     <w:multiLevelType w:val="hybridMultilevel"/>
     <w:tmpl w:val="97EEEF9A"/>
@@ -7256,7 +7860,231 @@
       </w:pPr>
     </w:lvl>
   </w:abstractNum>
-  <w:abstractNum w:abstractNumId="24" w15:restartNumberingAfterBreak="0">
+  <w:abstractNum w:abstractNumId="26" w15:restartNumberingAfterBreak="0">
+    <w:nsid w:val="67F72C2F"/>
+    <w:multiLevelType w:val="hybridMultilevel"/>
+    <w:tmpl w:val="72628564"/>
+    <w:lvl w:ilvl="0" w:tplc="C988F7F8">
+      <w:numFmt w:val="bullet"/>
+      <w:lvlText w:val="-"/>
+      <w:lvlJc w:val="left"/>
+      <w:pPr>
+        <w:ind w:left="1287" w:hanging="360"/>
+      </w:pPr>
+      <w:rPr>
+        <w:rFonts w:ascii="Times New Roman" w:eastAsia="Times New Roman" w:hAnsi="Times New Roman" w:cs="Times New Roman" w:hint="default"/>
+      </w:rPr>
+    </w:lvl>
+    <w:lvl w:ilvl="1" w:tplc="04090003" w:tentative="1">
+      <w:start w:val="1"/>
+      <w:numFmt w:val="bullet"/>
+      <w:lvlText w:val="o"/>
+      <w:lvlJc w:val="left"/>
+      <w:pPr>
+        <w:ind w:left="2007" w:hanging="360"/>
+      </w:pPr>
+      <w:rPr>
+        <w:rFonts w:ascii="Courier New" w:hAnsi="Courier New" w:cs="Courier New" w:hint="default"/>
+      </w:rPr>
+    </w:lvl>
+    <w:lvl w:ilvl="2" w:tplc="04090005" w:tentative="1">
+      <w:start w:val="1"/>
+      <w:numFmt w:val="bullet"/>
+      <w:lvlText w:val=""/>
+      <w:lvlJc w:val="left"/>
+      <w:pPr>
+        <w:ind w:left="2727" w:hanging="360"/>
+      </w:pPr>
+      <w:rPr>
+        <w:rFonts w:ascii="Wingdings" w:hAnsi="Wingdings" w:hint="default"/>
+      </w:rPr>
+    </w:lvl>
+    <w:lvl w:ilvl="3" w:tplc="04090001" w:tentative="1">
+      <w:start w:val="1"/>
+      <w:numFmt w:val="bullet"/>
+      <w:lvlText w:val=""/>
+      <w:lvlJc w:val="left"/>
+      <w:pPr>
+        <w:ind w:left="3447" w:hanging="360"/>
+      </w:pPr>
+      <w:rPr>
+        <w:rFonts w:ascii="Symbol" w:hAnsi="Symbol" w:hint="default"/>
+      </w:rPr>
+    </w:lvl>
+    <w:lvl w:ilvl="4" w:tplc="04090003" w:tentative="1">
+      <w:start w:val="1"/>
+      <w:numFmt w:val="bullet"/>
+      <w:lvlText w:val="o"/>
+      <w:lvlJc w:val="left"/>
+      <w:pPr>
+        <w:ind w:left="4167" w:hanging="360"/>
+      </w:pPr>
+      <w:rPr>
+        <w:rFonts w:ascii="Courier New" w:hAnsi="Courier New" w:cs="Courier New" w:hint="default"/>
+      </w:rPr>
+    </w:lvl>
+    <w:lvl w:ilvl="5" w:tplc="04090005" w:tentative="1">
+      <w:start w:val="1"/>
+      <w:numFmt w:val="bullet"/>
+      <w:lvlText w:val=""/>
+      <w:lvlJc w:val="left"/>
+      <w:pPr>
+        <w:ind w:left="4887" w:hanging="360"/>
+      </w:pPr>
+      <w:rPr>
+        <w:rFonts w:ascii="Wingdings" w:hAnsi="Wingdings" w:hint="default"/>
+      </w:rPr>
+    </w:lvl>
+    <w:lvl w:ilvl="6" w:tplc="04090001" w:tentative="1">
+      <w:start w:val="1"/>
+      <w:numFmt w:val="bullet"/>
+      <w:lvlText w:val=""/>
+      <w:lvlJc w:val="left"/>
+      <w:pPr>
+        <w:ind w:left="5607" w:hanging="360"/>
+      </w:pPr>
+      <w:rPr>
+        <w:rFonts w:ascii="Symbol" w:hAnsi="Symbol" w:hint="default"/>
+      </w:rPr>
+    </w:lvl>
+    <w:lvl w:ilvl="7" w:tplc="04090003" w:tentative="1">
+      <w:start w:val="1"/>
+      <w:numFmt w:val="bullet"/>
+      <w:lvlText w:val="o"/>
+      <w:lvlJc w:val="left"/>
+      <w:pPr>
+        <w:ind w:left="6327" w:hanging="360"/>
+      </w:pPr>
+      <w:rPr>
+        <w:rFonts w:ascii="Courier New" w:hAnsi="Courier New" w:cs="Courier New" w:hint="default"/>
+      </w:rPr>
+    </w:lvl>
+    <w:lvl w:ilvl="8" w:tplc="04090005" w:tentative="1">
+      <w:start w:val="1"/>
+      <w:numFmt w:val="bullet"/>
+      <w:lvlText w:val=""/>
+      <w:lvlJc w:val="left"/>
+      <w:pPr>
+        <w:ind w:left="7047" w:hanging="360"/>
+      </w:pPr>
+      <w:rPr>
+        <w:rFonts w:ascii="Wingdings" w:hAnsi="Wingdings" w:hint="default"/>
+      </w:rPr>
+    </w:lvl>
+  </w:abstractNum>
+  <w:abstractNum w:abstractNumId="27" w15:restartNumberingAfterBreak="0">
+    <w:nsid w:val="6F20674E"/>
+    <w:multiLevelType w:val="hybridMultilevel"/>
+    <w:tmpl w:val="D33EAF5C"/>
+    <w:lvl w:ilvl="0" w:tplc="C988F7F8">
+      <w:numFmt w:val="bullet"/>
+      <w:lvlText w:val="-"/>
+      <w:lvlJc w:val="left"/>
+      <w:pPr>
+        <w:ind w:left="1287" w:hanging="360"/>
+      </w:pPr>
+      <w:rPr>
+        <w:rFonts w:ascii="Times New Roman" w:eastAsia="Times New Roman" w:hAnsi="Times New Roman" w:cs="Times New Roman" w:hint="default"/>
+      </w:rPr>
+    </w:lvl>
+    <w:lvl w:ilvl="1" w:tplc="04090003" w:tentative="1">
+      <w:start w:val="1"/>
+      <w:numFmt w:val="bullet"/>
+      <w:lvlText w:val="o"/>
+      <w:lvlJc w:val="left"/>
+      <w:pPr>
+        <w:ind w:left="2007" w:hanging="360"/>
+      </w:pPr>
+      <w:rPr>
+        <w:rFonts w:ascii="Courier New" w:hAnsi="Courier New" w:cs="Courier New" w:hint="default"/>
+      </w:rPr>
+    </w:lvl>
+    <w:lvl w:ilvl="2" w:tplc="04090005" w:tentative="1">
+      <w:start w:val="1"/>
+      <w:numFmt w:val="bullet"/>
+      <w:lvlText w:val=""/>
+      <w:lvlJc w:val="left"/>
+      <w:pPr>
+        <w:ind w:left="2727" w:hanging="360"/>
+      </w:pPr>
+      <w:rPr>
+        <w:rFonts w:ascii="Wingdings" w:hAnsi="Wingdings" w:hint="default"/>
+      </w:rPr>
+    </w:lvl>
+    <w:lvl w:ilvl="3" w:tplc="04090001" w:tentative="1">
+      <w:start w:val="1"/>
+      <w:numFmt w:val="bullet"/>
+      <w:lvlText w:val=""/>
+      <w:lvlJc w:val="left"/>
+      <w:pPr>
+        <w:ind w:left="3447" w:hanging="360"/>
+      </w:pPr>
+      <w:rPr>
+        <w:rFonts w:ascii="Symbol" w:hAnsi="Symbol" w:hint="default"/>
+      </w:rPr>
+    </w:lvl>
+    <w:lvl w:ilvl="4" w:tplc="04090003" w:tentative="1">
+      <w:start w:val="1"/>
+      <w:numFmt w:val="bullet"/>
+      <w:lvlText w:val="o"/>
+      <w:lvlJc w:val="left"/>
+      <w:pPr>
+        <w:ind w:left="4167" w:hanging="360"/>
+      </w:pPr>
+      <w:rPr>
+        <w:rFonts w:ascii="Courier New" w:hAnsi="Courier New" w:cs="Courier New" w:hint="default"/>
+      </w:rPr>
+    </w:lvl>
+    <w:lvl w:ilvl="5" w:tplc="04090005" w:tentative="1">
+      <w:start w:val="1"/>
+      <w:numFmt w:val="bullet"/>
+      <w:lvlText w:val=""/>
+      <w:lvlJc w:val="left"/>
+      <w:pPr>
+        <w:ind w:left="4887" w:hanging="360"/>
+      </w:pPr>
+      <w:rPr>
+        <w:rFonts w:ascii="Wingdings" w:hAnsi="Wingdings" w:hint="default"/>
+      </w:rPr>
+    </w:lvl>
+    <w:lvl w:ilvl="6" w:tplc="04090001" w:tentative="1">
+      <w:start w:val="1"/>
+      <w:numFmt w:val="bullet"/>
+      <w:lvlText w:val=""/>
+      <w:lvlJc w:val="left"/>
+      <w:pPr>
+        <w:ind w:left="5607" w:hanging="360"/>
+      </w:pPr>
+      <w:rPr>
+        <w:rFonts w:ascii="Symbol" w:hAnsi="Symbol" w:hint="default"/>
+      </w:rPr>
+    </w:lvl>
+    <w:lvl w:ilvl="7" w:tplc="04090003" w:tentative="1">
+      <w:start w:val="1"/>
+      <w:numFmt w:val="bullet"/>
+      <w:lvlText w:val="o"/>
+      <w:lvlJc w:val="left"/>
+      <w:pPr>
+        <w:ind w:left="6327" w:hanging="360"/>
+      </w:pPr>
+      <w:rPr>
+        <w:rFonts w:ascii="Courier New" w:hAnsi="Courier New" w:cs="Courier New" w:hint="default"/>
+      </w:rPr>
+    </w:lvl>
+    <w:lvl w:ilvl="8" w:tplc="04090005" w:tentative="1">
+      <w:start w:val="1"/>
+      <w:numFmt w:val="bullet"/>
+      <w:lvlText w:val=""/>
+      <w:lvlJc w:val="left"/>
+      <w:pPr>
+        <w:ind w:left="7047" w:hanging="360"/>
+      </w:pPr>
+      <w:rPr>
+        <w:rFonts w:ascii="Wingdings" w:hAnsi="Wingdings" w:hint="default"/>
+      </w:rPr>
+    </w:lvl>
+  </w:abstractNum>
+  <w:abstractNum w:abstractNumId="28" w15:restartNumberingAfterBreak="0">
     <w:nsid w:val="703E4623"/>
     <w:multiLevelType w:val="hybridMultilevel"/>
     <w:tmpl w:val="54BAF038"/>
@@ -7399,7 +8227,7 @@
       </w:rPr>
     </w:lvl>
   </w:abstractNum>
-  <w:abstractNum w:abstractNumId="25" w15:restartNumberingAfterBreak="0">
+  <w:abstractNum w:abstractNumId="29" w15:restartNumberingAfterBreak="0">
     <w:nsid w:val="74355883"/>
     <w:multiLevelType w:val="hybridMultilevel"/>
     <w:tmpl w:val="B7385ACC"/>
@@ -7515,7 +8343,7 @@
       </w:pPr>
     </w:lvl>
   </w:abstractNum>
-  <w:abstractNum w:abstractNumId="26" w15:restartNumberingAfterBreak="0">
+  <w:abstractNum w:abstractNumId="30" w15:restartNumberingAfterBreak="0">
     <w:nsid w:val="77EC657A"/>
     <w:multiLevelType w:val="multilevel"/>
     <w:tmpl w:val="DF86A9EE"/>
@@ -7638,7 +8466,7 @@
       </w:pPr>
     </w:lvl>
   </w:abstractNum>
-  <w:abstractNum w:abstractNumId="27" w15:restartNumberingAfterBreak="0">
+  <w:abstractNum w:abstractNumId="31" w15:restartNumberingAfterBreak="0">
     <w:nsid w:val="79656C99"/>
     <w:multiLevelType w:val="multilevel"/>
     <w:tmpl w:val="4B5099EC"/>
@@ -7754,7 +8582,7 @@
       </w:rPr>
     </w:lvl>
   </w:abstractNum>
-  <w:abstractNum w:abstractNumId="28" w15:restartNumberingAfterBreak="0">
+  <w:abstractNum w:abstractNumId="32" w15:restartNumberingAfterBreak="0">
     <w:nsid w:val="7A5C5D09"/>
     <w:multiLevelType w:val="multilevel"/>
     <w:tmpl w:val="69429C2C"/>
@@ -7908,7 +8736,7 @@
       </w:rPr>
     </w:lvl>
   </w:abstractNum>
-  <w:abstractNum w:abstractNumId="29" w15:restartNumberingAfterBreak="0">
+  <w:abstractNum w:abstractNumId="33" w15:restartNumberingAfterBreak="0">
     <w:nsid w:val="7D766E00"/>
     <w:multiLevelType w:val="hybridMultilevel"/>
     <w:tmpl w:val="10226604"/>
@@ -8024,7 +8852,7 @@
       </w:rPr>
     </w:lvl>
   </w:abstractNum>
-  <w:abstractNum w:abstractNumId="30" w15:restartNumberingAfterBreak="0">
+  <w:abstractNum w:abstractNumId="34" w15:restartNumberingAfterBreak="0">
     <w:nsid w:val="7FF77A09"/>
     <w:multiLevelType w:val="hybridMultilevel"/>
     <w:tmpl w:val="1316A4F0"/>
@@ -8165,25 +8993,25 @@
     </w:lvl>
   </w:abstractNum>
   <w:num w:numId="1" w16cid:durableId="939022562">
-    <w:abstractNumId w:val="24"/>
+    <w:abstractNumId w:val="28"/>
   </w:num>
   <w:num w:numId="2" w16cid:durableId="46220329">
-    <w:abstractNumId w:val="14"/>
+    <w:abstractNumId w:val="15"/>
   </w:num>
   <w:num w:numId="3" w16cid:durableId="2075662677">
-    <w:abstractNumId w:val="28"/>
+    <w:abstractNumId w:val="32"/>
   </w:num>
   <w:num w:numId="4" w16cid:durableId="2028291317">
-    <w:abstractNumId w:val="30"/>
+    <w:abstractNumId w:val="34"/>
   </w:num>
   <w:num w:numId="5" w16cid:durableId="1736927318">
-    <w:abstractNumId w:val="19"/>
+    <w:abstractNumId w:val="21"/>
   </w:num>
   <w:num w:numId="6" w16cid:durableId="224609183">
-    <w:abstractNumId w:val="25"/>
+    <w:abstractNumId w:val="29"/>
   </w:num>
   <w:num w:numId="7" w16cid:durableId="1822652074">
-    <w:abstractNumId w:val="26"/>
+    <w:abstractNumId w:val="30"/>
   </w:num>
   <w:num w:numId="8" w16cid:durableId="1952128818">
     <w:abstractNumId w:val="9"/>
@@ -8216,13 +9044,13 @@
     <w:abstractNumId w:val="0"/>
   </w:num>
   <w:num w:numId="18" w16cid:durableId="776950942">
-    <w:abstractNumId w:val="20"/>
+    <w:abstractNumId w:val="22"/>
   </w:num>
   <w:num w:numId="19" w16cid:durableId="1932006308">
-    <w:abstractNumId w:val="23"/>
+    <w:abstractNumId w:val="25"/>
   </w:num>
   <w:num w:numId="20" w16cid:durableId="1151361069">
-    <w:abstractNumId w:val="20"/>
+    <w:abstractNumId w:val="22"/>
     <w:lvlOverride w:ilvl="0">
       <w:startOverride w:val="2"/>
     </w:lvlOverride>
@@ -8231,40 +9059,52 @@
     </w:lvlOverride>
   </w:num>
   <w:num w:numId="21" w16cid:durableId="110321851">
-    <w:abstractNumId w:val="13"/>
+    <w:abstractNumId w:val="14"/>
   </w:num>
   <w:num w:numId="22" w16cid:durableId="1673683908">
-    <w:abstractNumId w:val="15"/>
+    <w:abstractNumId w:val="16"/>
   </w:num>
   <w:num w:numId="23" w16cid:durableId="2144032791">
-    <w:abstractNumId w:val="16"/>
+    <w:abstractNumId w:val="17"/>
   </w:num>
   <w:num w:numId="24" w16cid:durableId="1630164984">
-    <w:abstractNumId w:val="29"/>
+    <w:abstractNumId w:val="33"/>
   </w:num>
   <w:num w:numId="25" w16cid:durableId="521632213">
-    <w:abstractNumId w:val="12"/>
+    <w:abstractNumId w:val="13"/>
   </w:num>
   <w:num w:numId="26" w16cid:durableId="1441952132">
     <w:abstractNumId w:val="10"/>
   </w:num>
   <w:num w:numId="27" w16cid:durableId="1070272988">
+    <w:abstractNumId w:val="12"/>
+  </w:num>
+  <w:num w:numId="28" w16cid:durableId="708799217">
+    <w:abstractNumId w:val="24"/>
+  </w:num>
+  <w:num w:numId="29" w16cid:durableId="322584363">
+    <w:abstractNumId w:val="23"/>
+  </w:num>
+  <w:num w:numId="30" w16cid:durableId="1215895220">
+    <w:abstractNumId w:val="18"/>
+  </w:num>
+  <w:num w:numId="31" w16cid:durableId="99765023">
+    <w:abstractNumId w:val="31"/>
+  </w:num>
+  <w:num w:numId="32" w16cid:durableId="1976909352">
+    <w:abstractNumId w:val="20"/>
+  </w:num>
+  <w:num w:numId="33" w16cid:durableId="905267527">
+    <w:abstractNumId w:val="27"/>
+  </w:num>
+  <w:num w:numId="34" w16cid:durableId="632053999">
     <w:abstractNumId w:val="11"/>
   </w:num>
-  <w:num w:numId="28" w16cid:durableId="708799217">
-    <w:abstractNumId w:val="22"/>
+  <w:num w:numId="35" w16cid:durableId="653726132">
+    <w:abstractNumId w:val="26"/>
   </w:num>
-  <w:num w:numId="29" w16cid:durableId="322584363">
-    <w:abstractNumId w:val="21"/>
-  </w:num>
-  <w:num w:numId="30" w16cid:durableId="1215895220">
-    <w:abstractNumId w:val="17"/>
-  </w:num>
-  <w:num w:numId="31" w16cid:durableId="99765023">
-    <w:abstractNumId w:val="27"/>
-  </w:num>
-  <w:num w:numId="32" w16cid:durableId="1976909352">
-    <w:abstractNumId w:val="18"/>
+  <w:num w:numId="36" w16cid:durableId="900015651">
+    <w:abstractNumId w:val="19"/>
   </w:num>
   <w:numIdMacAtCleanup w:val="5"/>
 </w:numbering>
@@ -9593,15 +10433,6 @@
 </file>
 
 <file path=customXml/item1.xml><?xml version="1.0" encoding="utf-8"?>
-<?mso-contentType ?>
-<FormTemplates xmlns="http://schemas.microsoft.com/sharepoint/v3/contenttype/forms">
-  <Display>DocumentLibraryForm</Display>
-  <Edit>DocumentLibraryForm</Edit>
-  <New>DocumentLibraryForm</New>
-</FormTemplates>
-</file>
-
-<file path=customXml/item2.xml><?xml version="1.0" encoding="utf-8"?>
 <ct:contentTypeSchema xmlns:ct="http://schemas.microsoft.com/office/2006/metadata/contentType" xmlns:ma="http://schemas.microsoft.com/office/2006/metadata/properties/metaAttributes" ct:_="" ma:_="" ma:contentTypeName="Document" ma:contentTypeID="0x01010069C55EC46F905E4385112C920BE83C5B" ma:contentTypeVersion="5" ma:contentTypeDescription="Create a new document." ma:contentTypeScope="" ma:versionID="e633d6ef7bc6f7463c0de697fdbdd9eb">
   <xsd:schema xmlns:xsd="http://www.w3.org/2001/XMLSchema" xmlns:xs="http://www.w3.org/2001/XMLSchema" xmlns:p="http://schemas.microsoft.com/office/2006/metadata/properties" xmlns:ns2="c0bb3703-351d-4bff-a7f3-75fd5d6e1c52" targetNamespace="http://schemas.microsoft.com/office/2006/metadata/properties" ma:root="true" ma:fieldsID="1a6e03696f4b6dc767558a820b27f5a8" ns2:_="">
     <xsd:import namespace="c0bb3703-351d-4bff-a7f3-75fd5d6e1c52"/>
@@ -9751,25 +10582,26 @@
 </ct:contentTypeSchema>
 </file>
 
-<file path=customXml/item3.xml><?xml version="1.0" encoding="utf-8"?>
-<b:Sources xmlns:b="http://schemas.openxmlformats.org/officeDocument/2006/bibliography" xmlns="http://schemas.openxmlformats.org/officeDocument/2006/bibliography" SelectedStyle="/APASixthEditionOfficeOnline.xsl" StyleName="APA" Version="6"/>
+<file path=customXml/item2.xml><?xml version="1.0" encoding="utf-8"?>
+<?mso-contentType ?>
+<FormTemplates xmlns="http://schemas.microsoft.com/sharepoint/v3/contenttype/forms">
+  <Display>DocumentLibraryForm</Display>
+  <Edit>DocumentLibraryForm</Edit>
+  <New>DocumentLibraryForm</New>
+</FormTemplates>
 </file>
 
-<file path=customXml/item4.xml><?xml version="1.0" encoding="utf-8"?>
+<file path=customXml/item3.xml><?xml version="1.0" encoding="utf-8"?>
 <p:properties xmlns:p="http://schemas.microsoft.com/office/2006/metadata/properties" xmlns:xsi="http://www.w3.org/2001/XMLSchema-instance" xmlns:pc="http://schemas.microsoft.com/office/infopath/2007/PartnerControls">
   <documentManagement/>
 </p:properties>
 </file>
 
-<file path=customXml/itemProps1.xml><?xml version="1.0" encoding="utf-8"?>
-<ds:datastoreItem xmlns:ds="http://schemas.openxmlformats.org/officeDocument/2006/customXml" ds:itemID="{96B686E1-6BDF-4CEF-87BD-8E8461B115D4}">
-  <ds:schemaRefs>
-    <ds:schemaRef ds:uri="http://schemas.microsoft.com/sharepoint/v3/contenttype/forms"/>
-  </ds:schemaRefs>
-</ds:datastoreItem>
+<file path=customXml/item4.xml><?xml version="1.0" encoding="utf-8"?>
+<b:Sources xmlns:b="http://schemas.openxmlformats.org/officeDocument/2006/bibliography" xmlns="http://schemas.openxmlformats.org/officeDocument/2006/bibliography" SelectedStyle="/APASixthEditionOfficeOnline.xsl" StyleName="APA" Version="6"/>
 </file>
 
-<file path=customXml/itemProps2.xml><?xml version="1.0" encoding="utf-8"?>
+<file path=customXml/itemProps1.xml><?xml version="1.0" encoding="utf-8"?>
 <ds:datastoreItem xmlns:ds="http://schemas.openxmlformats.org/officeDocument/2006/customXml" ds:itemID="{9E175A08-3E62-45B0-91AD-A54100C9C037}">
   <ds:schemaRefs>
     <ds:schemaRef ds:uri="http://schemas.microsoft.com/office/2006/metadata/contentType"/>
@@ -9787,19 +10619,27 @@
 </ds:datastoreItem>
 </file>
 
-<file path=customXml/itemProps3.xml><?xml version="1.0" encoding="utf-8"?>
-<ds:datastoreItem xmlns:ds="http://schemas.openxmlformats.org/officeDocument/2006/customXml" ds:itemID="{643C18FD-E13B-440B-A927-4598C5E7B7D6}">
+<file path=customXml/itemProps2.xml><?xml version="1.0" encoding="utf-8"?>
+<ds:datastoreItem xmlns:ds="http://schemas.openxmlformats.org/officeDocument/2006/customXml" ds:itemID="{96B686E1-6BDF-4CEF-87BD-8E8461B115D4}">
   <ds:schemaRefs>
-    <ds:schemaRef ds:uri="http://schemas.openxmlformats.org/officeDocument/2006/bibliography"/>
+    <ds:schemaRef ds:uri="http://schemas.microsoft.com/sharepoint/v3/contenttype/forms"/>
   </ds:schemaRefs>
 </ds:datastoreItem>
 </file>
 
-<file path=customXml/itemProps4.xml><?xml version="1.0" encoding="utf-8"?>
+<file path=customXml/itemProps3.xml><?xml version="1.0" encoding="utf-8"?>
 <ds:datastoreItem xmlns:ds="http://schemas.openxmlformats.org/officeDocument/2006/customXml" ds:itemID="{57B81087-62A8-41F6-A0E0-59DF73AC493B}">
   <ds:schemaRefs>
     <ds:schemaRef ds:uri="http://schemas.microsoft.com/office/2006/metadata/properties"/>
     <ds:schemaRef ds:uri="http://schemas.microsoft.com/office/infopath/2007/PartnerControls"/>
   </ds:schemaRefs>
 </ds:datastoreItem>
+</file>
+
+<file path=customXml/itemProps4.xml><?xml version="1.0" encoding="utf-8"?>
+<ds:datastoreItem xmlns:ds="http://schemas.openxmlformats.org/officeDocument/2006/customXml" ds:itemID="{643C18FD-E13B-440B-A927-4598C5E7B7D6}">
+  <ds:schemaRefs>
+    <ds:schemaRef ds:uri="http://schemas.openxmlformats.org/officeDocument/2006/bibliography"/>
+  </ds:schemaRefs>
+</ds:datastoreItem>
 </file>
</xml_diff>